<commit_message>
minor updates to figures
</commit_message>
<xml_diff>
--- a/Writing/Otter paper draft_072216.docx
+++ b/Writing/Otter paper draft_072216.docx
@@ -1,6 +1,6 @@
 
 <file path=word/document.xml><?xml version="1.0" encoding="utf-8"?>
-<w:document xmlns:wpc="http://schemas.microsoft.com/office/word/2010/wordprocessingCanvas" xmlns:mc="http://schemas.openxmlformats.org/markup-compatibility/2006" xmlns:o="urn:schemas-microsoft-com:office:office" xmlns:r="http://schemas.openxmlformats.org/officeDocument/2006/relationships" xmlns:m="http://schemas.openxmlformats.org/officeDocument/2006/math" xmlns:v="urn:schemas-microsoft-com:vml" xmlns:wp14="http://schemas.microsoft.com/office/word/2010/wordprocessingDrawing" xmlns:wp="http://schemas.openxmlformats.org/drawingml/2006/wordprocessingDrawing" xmlns:w10="urn:schemas-microsoft-com:office:word" xmlns:w="http://schemas.openxmlformats.org/wordprocessingml/2006/main" xmlns:w14="http://schemas.microsoft.com/office/word/2010/wordml" xmlns:wpg="http://schemas.microsoft.com/office/word/2010/wordprocessingGroup" xmlns:wpi="http://schemas.microsoft.com/office/word/2010/wordprocessingInk" xmlns:wne="http://schemas.microsoft.com/office/word/2006/wordml" xmlns:wps="http://schemas.microsoft.com/office/word/2010/wordprocessingShape" mc:Ignorable="w14 wp14">
+<w:document xmlns:wpc="http://schemas.microsoft.com/office/word/2010/wordprocessingCanvas" xmlns:mo="http://schemas.microsoft.com/office/mac/office/2008/main" xmlns:mc="http://schemas.openxmlformats.org/markup-compatibility/2006" xmlns:mv="urn:schemas-microsoft-com:mac:vml" xmlns:o="urn:schemas-microsoft-com:office:office" xmlns:r="http://schemas.openxmlformats.org/officeDocument/2006/relationships" xmlns:m="http://schemas.openxmlformats.org/officeDocument/2006/math" xmlns:v="urn:schemas-microsoft-com:vml" xmlns:wp14="http://schemas.microsoft.com/office/word/2010/wordprocessingDrawing" xmlns:wp="http://schemas.openxmlformats.org/drawingml/2006/wordprocessingDrawing" xmlns:w10="urn:schemas-microsoft-com:office:word" xmlns:w="http://schemas.openxmlformats.org/wordprocessingml/2006/main" xmlns:w14="http://schemas.microsoft.com/office/word/2010/wordml" xmlns:wpg="http://schemas.microsoft.com/office/word/2010/wordprocessingGroup" xmlns:wpi="http://schemas.microsoft.com/office/word/2010/wordprocessingInk" xmlns:wne="http://schemas.microsoft.com/office/word/2006/wordml" xmlns:wps="http://schemas.microsoft.com/office/word/2010/wordprocessingShape" mc:Ignorable="w14 wp14">
   <w:body>
     <w:p>
       <w:pPr>
@@ -369,8 +369,6 @@
         </w:rPr>
         <w:t>under contract to</w:t>
       </w:r>
-      <w:bookmarkStart w:id="0" w:name="_GoBack"/>
-      <w:bookmarkEnd w:id="0"/>
       <w:r>
         <w:rPr>
           <w:rFonts w:ascii="Times New Roman" w:hAnsi="Times New Roman" w:cs="Times New Roman"/>
@@ -529,6 +527,7 @@
         <w:spacing w:after="0" w:line="480" w:lineRule="auto"/>
         <w:rPr>
           <w:rFonts w:ascii="Times New Roman" w:hAnsi="Times New Roman" w:cs="Times New Roman"/>
+          <w:b/>
           <w:sz w:val="24"/>
           <w:szCs w:val="24"/>
         </w:rPr>
@@ -2581,7 +2580,16 @@
           <w:sz w:val="24"/>
           <w:szCs w:val="24"/>
         </w:rPr>
-        <w:t xml:space="preserve">. In 1969-1970, </w:t>
+        <w:t xml:space="preserve">. In </w:t>
+      </w:r>
+      <w:r>
+        <w:rPr>
+          <w:rFonts w:ascii="Times New Roman" w:hAnsi="Times New Roman" w:cs="Times New Roman"/>
+          <w:sz w:val="24"/>
+          <w:szCs w:val="24"/>
+        </w:rPr>
+        <w:lastRenderedPageBreak/>
+        <w:t xml:space="preserve">1969-1970, </w:t>
       </w:r>
       <w:r>
         <w:rPr>
@@ -4022,7 +4030,16 @@
           <w:sz w:val="24"/>
           <w:szCs w:val="24"/>
         </w:rPr>
-        <w:t xml:space="preserve"> that the </w:t>
+        <w:t xml:space="preserve"> that </w:t>
+      </w:r>
+      <w:r>
+        <w:rPr>
+          <w:rFonts w:ascii="Times New Roman" w:hAnsi="Times New Roman" w:cs="Times New Roman"/>
+          <w:sz w:val="24"/>
+          <w:szCs w:val="24"/>
+        </w:rPr>
+        <w:lastRenderedPageBreak/>
+        <w:t xml:space="preserve">the </w:t>
       </w:r>
       <w:r>
         <w:rPr>
@@ -4064,7 +4081,7 @@
         </w:rPr>
         <w:t xml:space="preserve">. </w:t>
       </w:r>
-      <w:commentRangeStart w:id="1"/>
+      <w:commentRangeStart w:id="0"/>
       <w:r>
         <w:rPr>
           <w:rFonts w:ascii="Times New Roman" w:hAnsi="Times New Roman" w:cs="Times New Roman"/>
@@ -4097,12 +4114,12 @@
         </w:rPr>
         <w:t xml:space="preserve"> </w:t>
       </w:r>
-      <w:commentRangeEnd w:id="1"/>
+      <w:commentRangeEnd w:id="0"/>
       <w:r>
         <w:rPr>
           <w:rStyle w:val="CommentReference"/>
         </w:rPr>
-        <w:commentReference w:id="1"/>
+        <w:commentReference w:id="0"/>
       </w:r>
       <w:r>
         <w:rPr>
@@ -5194,7 +5211,16 @@
           <w:sz w:val="24"/>
           <w:szCs w:val="24"/>
         </w:rPr>
-        <w:t xml:space="preserve"> along with diverse communities of understory red, brown, green and coralline algae. These kelp forests are generally found in depths up to </w:t>
+        <w:t xml:space="preserve"> along with diverse communities of </w:t>
+      </w:r>
+      <w:r>
+        <w:rPr>
+          <w:rFonts w:ascii="Times New Roman" w:hAnsi="Times New Roman" w:cs="Times New Roman"/>
+          <w:sz w:val="24"/>
+          <w:szCs w:val="24"/>
+        </w:rPr>
+        <w:lastRenderedPageBreak/>
+        <w:t xml:space="preserve">understory red, brown, green and coralline algae. These kelp forests are generally found in depths up to </w:t>
       </w:r>
       <w:r>
         <w:rPr>
@@ -5267,6 +5293,7 @@
         </w:rPr>
         <w:t>Field surveys</w:t>
       </w:r>
+      <w:proofErr w:type="gramStart"/>
       <w:r>
         <w:rPr>
           <w:rFonts w:ascii="Times New Roman" w:hAnsi="Times New Roman" w:cs="Times New Roman"/>
@@ -5275,15 +5302,6 @@
         </w:rPr>
         <w:t>.—</w:t>
       </w:r>
-      <w:proofErr w:type="gramStart"/>
-      <w:r>
-        <w:rPr>
-          <w:rFonts w:ascii="Times New Roman" w:hAnsi="Times New Roman" w:cs="Times New Roman"/>
-          <w:sz w:val="24"/>
-          <w:szCs w:val="24"/>
-        </w:rPr>
-        <w:t>Between</w:t>
-      </w:r>
       <w:proofErr w:type="gramEnd"/>
       <w:r>
         <w:rPr>
@@ -5291,7 +5309,7 @@
           <w:sz w:val="24"/>
           <w:szCs w:val="24"/>
         </w:rPr>
-        <w:t xml:space="preserve"> 3-7</w:t>
+        <w:t>Between 3-7</w:t>
       </w:r>
       <w:r>
         <w:rPr>
@@ -5651,7 +5669,7 @@
         </w:rPr>
         <w:t xml:space="preserve">). Quadrat surveys assayed the percent cover of understory algae and non-living substrates such as rock, gravel, sand, pavement, and shell hash. In addition, divers counted and </w:t>
       </w:r>
-      <w:commentRangeStart w:id="2"/>
+      <w:commentRangeStart w:id="1"/>
       <w:r>
         <w:rPr>
           <w:rFonts w:ascii="Times New Roman" w:hAnsi="Times New Roman" w:cs="Times New Roman"/>
@@ -5660,12 +5678,12 @@
         </w:rPr>
         <w:t xml:space="preserve">estimated sizes </w:t>
       </w:r>
-      <w:commentRangeEnd w:id="2"/>
+      <w:commentRangeEnd w:id="1"/>
       <w:r>
         <w:rPr>
           <w:rStyle w:val="CommentReference"/>
         </w:rPr>
-        <w:commentReference w:id="2"/>
+        <w:commentReference w:id="1"/>
       </w:r>
       <w:r>
         <w:rPr>
@@ -5812,7 +5830,7 @@
         </w:rPr>
         <w:t xml:space="preserve">the convention of </w:t>
       </w:r>
-      <w:commentRangeStart w:id="3"/>
+      <w:commentRangeStart w:id="2"/>
       <w:proofErr w:type="spellStart"/>
       <w:r>
         <w:rPr>
@@ -5833,20 +5851,29 @@
         </w:rPr>
         <w:t xml:space="preserve"> (1987)</w:t>
       </w:r>
-      <w:commentRangeEnd w:id="3"/>
+      <w:commentRangeEnd w:id="2"/>
       <w:r>
         <w:rPr>
           <w:rStyle w:val="CommentReference"/>
         </w:rPr>
-        <w:commentReference w:id="3"/>
-      </w:r>
-      <w:r>
-        <w:rPr>
-          <w:rFonts w:ascii="Times New Roman" w:hAnsi="Times New Roman" w:cs="Times New Roman"/>
-          <w:sz w:val="24"/>
-          <w:szCs w:val="24"/>
-        </w:rPr>
-        <w:t xml:space="preserve"> and recorded the categorical abundances of taxa immediately following our dives. The categories included rare (&lt;1 individual per dive), present (1-5 individuals per dive), common (5-50 individuals per dive), abundant (51-100 individuals per dive), and very abundant (</w:t>
+        <w:commentReference w:id="2"/>
+      </w:r>
+      <w:r>
+        <w:rPr>
+          <w:rFonts w:ascii="Times New Roman" w:hAnsi="Times New Roman" w:cs="Times New Roman"/>
+          <w:sz w:val="24"/>
+          <w:szCs w:val="24"/>
+        </w:rPr>
+        <w:t xml:space="preserve"> and recorded the categorical abundances of taxa immediately following our dives. The categories included rare (&lt;1 individual per dive), present (1-5 individuals per dive), common (5-50 individuals per dive), abundant (51-100 individuals per </w:t>
+      </w:r>
+      <w:r>
+        <w:rPr>
+          <w:rFonts w:ascii="Times New Roman" w:hAnsi="Times New Roman" w:cs="Times New Roman"/>
+          <w:sz w:val="24"/>
+          <w:szCs w:val="24"/>
+        </w:rPr>
+        <w:lastRenderedPageBreak/>
+        <w:t>dive), and very abundant (</w:t>
       </w:r>
       <w:r>
         <w:rPr>
@@ -6141,7 +6168,7 @@
           <w:szCs w:val="24"/>
         </w:rPr>
       </w:pPr>
-      <w:commentRangeStart w:id="4"/>
+      <w:commentRangeStart w:id="3"/>
       <w:r>
         <w:rPr>
           <w:rFonts w:ascii="Times New Roman" w:hAnsi="Times New Roman" w:cs="Times New Roman"/>
@@ -6151,12 +6178,12 @@
         </w:rPr>
         <w:t>Results</w:t>
       </w:r>
-      <w:commentRangeEnd w:id="4"/>
+      <w:commentRangeEnd w:id="3"/>
       <w:r>
         <w:rPr>
           <w:rStyle w:val="CommentReference"/>
         </w:rPr>
-        <w:commentReference w:id="4"/>
+        <w:commentReference w:id="3"/>
       </w:r>
     </w:p>
     <w:p>
@@ -6284,7 +6311,7 @@
         </w:rPr>
         <w:t xml:space="preserve">, or a mix of both, while common understory algae included </w:t>
       </w:r>
-      <w:commentRangeStart w:id="5"/>
+      <w:commentRangeStart w:id="4"/>
       <w:proofErr w:type="spellStart"/>
       <w:r>
         <w:rPr>
@@ -6333,13 +6360,13 @@
         </w:rPr>
         <w:t>a</w:t>
       </w:r>
-      <w:commentRangeEnd w:id="5"/>
+      <w:commentRangeEnd w:id="4"/>
       <w:proofErr w:type="spellEnd"/>
       <w:r>
         <w:rPr>
           <w:rStyle w:val="CommentReference"/>
         </w:rPr>
-        <w:commentReference w:id="5"/>
+        <w:commentReference w:id="4"/>
       </w:r>
       <w:r>
         <w:rPr>
@@ -6780,7 +6807,16 @@
           <w:sz w:val="24"/>
           <w:szCs w:val="24"/>
         </w:rPr>
-        <w:t xml:space="preserve">. We did, however, observe purple urchins </w:t>
+        <w:t xml:space="preserve">. We did, </w:t>
+      </w:r>
+      <w:r>
+        <w:rPr>
+          <w:rFonts w:ascii="Times New Roman" w:hAnsi="Times New Roman" w:cs="Times New Roman"/>
+          <w:sz w:val="24"/>
+          <w:szCs w:val="24"/>
+        </w:rPr>
+        <w:lastRenderedPageBreak/>
+        <w:t xml:space="preserve">however, observe purple urchins </w:t>
       </w:r>
       <w:r>
         <w:rPr>
@@ -6943,7 +6979,7 @@
         </w:rPr>
         <w:t xml:space="preserve">. </w:t>
       </w:r>
-      <w:commentRangeStart w:id="6"/>
+      <w:commentRangeStart w:id="5"/>
       <w:r>
         <w:rPr>
           <w:rFonts w:ascii="Times New Roman" w:hAnsi="Times New Roman" w:cs="Times New Roman"/>
@@ -6970,12 +7006,12 @@
         </w:rPr>
         <w:t xml:space="preserve"> </w:t>
       </w:r>
-      <w:commentRangeEnd w:id="6"/>
+      <w:commentRangeEnd w:id="5"/>
       <w:r>
         <w:rPr>
           <w:rStyle w:val="CommentReference"/>
         </w:rPr>
-        <w:commentReference w:id="6"/>
+        <w:commentReference w:id="5"/>
       </w:r>
       <w:r>
         <w:rPr>
@@ -7273,15 +7309,540 @@
         </w:rPr>
         <w:t xml:space="preserve"> </w:t>
       </w:r>
+      <w:r>
+        <w:rPr>
+          <w:rFonts w:ascii="Times New Roman" w:hAnsi="Times New Roman" w:cs="Times New Roman"/>
+          <w:sz w:val="24"/>
+          <w:szCs w:val="24"/>
+          <w:highlight w:val="yellow"/>
+        </w:rPr>
+        <w:t>ANYTHING ELSE?</w:t>
+      </w:r>
+    </w:p>
+    <w:p>
+      <w:pPr>
+        <w:spacing w:after="0" w:line="480" w:lineRule="auto"/>
+        <w:ind w:firstLine="720"/>
+        <w:rPr>
+          <w:rFonts w:ascii="Times New Roman" w:hAnsi="Times New Roman" w:cs="Times New Roman"/>
+          <w:sz w:val="24"/>
+          <w:szCs w:val="24"/>
+        </w:rPr>
+      </w:pPr>
+      <w:commentRangeStart w:id="6"/>
+      <w:r>
+        <w:rPr>
+          <w:rFonts w:ascii="Times New Roman" w:hAnsi="Times New Roman" w:cs="Times New Roman"/>
+          <w:i/>
+          <w:sz w:val="24"/>
+          <w:szCs w:val="24"/>
+        </w:rPr>
+        <w:t>Comparison to 1980s and 1990s</w:t>
+      </w:r>
+      <w:commentRangeEnd w:id="6"/>
+      <w:r>
+        <w:rPr>
+          <w:rStyle w:val="CommentReference"/>
+        </w:rPr>
+        <w:commentReference w:id="6"/>
+      </w:r>
       <w:proofErr w:type="gramStart"/>
       <w:r>
         <w:rPr>
           <w:rFonts w:ascii="Times New Roman" w:hAnsi="Times New Roman" w:cs="Times New Roman"/>
           <w:sz w:val="24"/>
           <w:szCs w:val="24"/>
-          <w:highlight w:val="yellow"/>
-        </w:rPr>
-        <w:t>ANYTHING ELSE?</w:t>
+        </w:rPr>
+        <w:t>.—</w:t>
+      </w:r>
+      <w:proofErr w:type="gramEnd"/>
+      <w:r>
+        <w:rPr>
+          <w:rFonts w:ascii="Times New Roman" w:hAnsi="Times New Roman" w:cs="Times New Roman"/>
+          <w:sz w:val="24"/>
+          <w:szCs w:val="24"/>
+        </w:rPr>
+        <w:t xml:space="preserve">Our ? analysis of </w:t>
+      </w:r>
+      <w:r>
+        <w:rPr>
+          <w:rFonts w:ascii="Times New Roman" w:hAnsi="Times New Roman" w:cs="Times New Roman"/>
+          <w:sz w:val="24"/>
+          <w:szCs w:val="24"/>
+        </w:rPr>
+        <w:t>KELP DATA…</w:t>
+      </w:r>
+      <w:r>
+        <w:rPr>
+          <w:rFonts w:ascii="Times New Roman" w:hAnsi="Times New Roman" w:cs="Times New Roman"/>
+          <w:sz w:val="24"/>
+          <w:szCs w:val="24"/>
+        </w:rPr>
+        <w:t xml:space="preserve"> (Fig. 6).</w:t>
+      </w:r>
+    </w:p>
+    <w:p>
+      <w:pPr>
+        <w:spacing w:after="0" w:line="480" w:lineRule="auto"/>
+        <w:ind w:firstLine="720"/>
+        <w:rPr>
+          <w:rFonts w:ascii="Times New Roman" w:hAnsi="Times New Roman" w:cs="Times New Roman"/>
+          <w:sz w:val="24"/>
+          <w:szCs w:val="24"/>
+        </w:rPr>
+      </w:pPr>
+      <w:r>
+        <w:rPr>
+          <w:rFonts w:ascii="Times New Roman" w:hAnsi="Times New Roman" w:cs="Times New Roman"/>
+          <w:sz w:val="24"/>
+          <w:szCs w:val="24"/>
+        </w:rPr>
+        <w:t>Macroinvertebrate</w:t>
+      </w:r>
+      <w:commentRangeStart w:id="7"/>
+      <w:r>
+        <w:rPr>
+          <w:rFonts w:ascii="Times New Roman" w:hAnsi="Times New Roman" w:cs="Times New Roman"/>
+          <w:sz w:val="24"/>
+          <w:szCs w:val="24"/>
+        </w:rPr>
+        <w:t xml:space="preserve"> densities showed </w:t>
+      </w:r>
+      <w:r>
+        <w:rPr>
+          <w:rFonts w:ascii="Times New Roman" w:hAnsi="Times New Roman" w:cs="Times New Roman"/>
+          <w:sz w:val="24"/>
+          <w:szCs w:val="24"/>
+        </w:rPr>
+        <w:t>little change in the 16 years since the previous surve</w:t>
+      </w:r>
+      <w:r>
+        <w:rPr>
+          <w:rFonts w:ascii="Times New Roman" w:hAnsi="Times New Roman" w:cs="Times New Roman"/>
+          <w:sz w:val="24"/>
+          <w:szCs w:val="24"/>
+        </w:rPr>
+        <w:t xml:space="preserve">ys by </w:t>
+      </w:r>
+      <w:proofErr w:type="spellStart"/>
+      <w:r>
+        <w:rPr>
+          <w:rFonts w:ascii="Times New Roman" w:hAnsi="Times New Roman" w:cs="Times New Roman"/>
+          <w:sz w:val="24"/>
+          <w:szCs w:val="24"/>
+        </w:rPr>
+        <w:t>Kvite</w:t>
+      </w:r>
+      <w:r>
+        <w:rPr>
+          <w:rFonts w:ascii="Times New Roman" w:hAnsi="Times New Roman" w:cs="Times New Roman"/>
+          <w:sz w:val="24"/>
+          <w:szCs w:val="24"/>
+        </w:rPr>
+        <w:t>k</w:t>
+      </w:r>
+      <w:proofErr w:type="spellEnd"/>
+      <w:r>
+        <w:rPr>
+          <w:rFonts w:ascii="Times New Roman" w:hAnsi="Times New Roman" w:cs="Times New Roman"/>
+          <w:sz w:val="24"/>
+          <w:szCs w:val="24"/>
+        </w:rPr>
+        <w:t xml:space="preserve"> et al. (2000)</w:t>
+      </w:r>
+      <w:r>
+        <w:rPr>
+          <w:rFonts w:ascii="Times New Roman" w:hAnsi="Times New Roman" w:cs="Times New Roman"/>
+          <w:sz w:val="24"/>
+          <w:szCs w:val="24"/>
+        </w:rPr>
+        <w:t xml:space="preserve">. </w:t>
+      </w:r>
+      <w:commentRangeEnd w:id="7"/>
+      <w:r>
+        <w:rPr>
+          <w:rStyle w:val="CommentReference"/>
+        </w:rPr>
+        <w:commentReference w:id="7"/>
+      </w:r>
+      <w:r>
+        <w:rPr>
+          <w:rFonts w:ascii="Times New Roman" w:hAnsi="Times New Roman" w:cs="Times New Roman"/>
+          <w:sz w:val="24"/>
+          <w:szCs w:val="24"/>
+        </w:rPr>
+        <w:t xml:space="preserve">Sea urchin </w:t>
+      </w:r>
+      <w:r>
+        <w:rPr>
+          <w:rFonts w:ascii="Times New Roman" w:hAnsi="Times New Roman" w:cs="Times New Roman"/>
+          <w:sz w:val="24"/>
+          <w:szCs w:val="24"/>
+        </w:rPr>
+        <w:t>biomass</w:t>
+      </w:r>
+      <w:r>
+        <w:rPr>
+          <w:rFonts w:ascii="Times New Roman" w:hAnsi="Times New Roman" w:cs="Times New Roman"/>
+          <w:sz w:val="24"/>
+          <w:szCs w:val="24"/>
+        </w:rPr>
+        <w:t xml:space="preserve"> remained close to zero at all ten sites</w:t>
+      </w:r>
+      <w:r>
+        <w:rPr>
+          <w:rFonts w:ascii="Times New Roman" w:hAnsi="Times New Roman" w:cs="Times New Roman"/>
+          <w:sz w:val="24"/>
+          <w:szCs w:val="24"/>
+        </w:rPr>
+        <w:t xml:space="preserve"> (Fig. 6)</w:t>
+      </w:r>
+      <w:r>
+        <w:rPr>
+          <w:rFonts w:ascii="Times New Roman" w:hAnsi="Times New Roman" w:cs="Times New Roman"/>
+          <w:sz w:val="24"/>
+          <w:szCs w:val="24"/>
+        </w:rPr>
+        <w:t xml:space="preserve">, </w:t>
+      </w:r>
+      <w:r>
+        <w:rPr>
+          <w:rFonts w:ascii="Times New Roman" w:hAnsi="Times New Roman" w:cs="Times New Roman"/>
+          <w:sz w:val="24"/>
+          <w:szCs w:val="24"/>
+        </w:rPr>
+        <w:t>even the two sites in the Strait of Juan de Fuca (</w:t>
+      </w:r>
+      <w:proofErr w:type="spellStart"/>
+      <w:r>
+        <w:rPr>
+          <w:rFonts w:ascii="Times New Roman" w:hAnsi="Times New Roman" w:cs="Times New Roman"/>
+          <w:sz w:val="24"/>
+          <w:szCs w:val="24"/>
+        </w:rPr>
+        <w:t>Chibadehl</w:t>
+      </w:r>
+      <w:proofErr w:type="spellEnd"/>
+      <w:r>
+        <w:rPr>
+          <w:rFonts w:ascii="Times New Roman" w:hAnsi="Times New Roman" w:cs="Times New Roman"/>
+          <w:sz w:val="24"/>
+          <w:szCs w:val="24"/>
+        </w:rPr>
+        <w:t xml:space="preserve"> Rocks, </w:t>
+      </w:r>
+      <w:proofErr w:type="spellStart"/>
+      <w:r>
+        <w:rPr>
+          <w:rFonts w:ascii="Times New Roman" w:hAnsi="Times New Roman" w:cs="Times New Roman"/>
+          <w:sz w:val="24"/>
+          <w:szCs w:val="24"/>
+        </w:rPr>
+        <w:t>Neah</w:t>
+      </w:r>
+      <w:proofErr w:type="spellEnd"/>
+      <w:r>
+        <w:rPr>
+          <w:rFonts w:ascii="Times New Roman" w:hAnsi="Times New Roman" w:cs="Times New Roman"/>
+          <w:sz w:val="24"/>
+          <w:szCs w:val="24"/>
+        </w:rPr>
+        <w:t xml:space="preserve"> Bay) where sea otters are rarely observed (REF). </w:t>
+      </w:r>
+      <w:r>
+        <w:rPr>
+          <w:rFonts w:ascii="Times New Roman" w:hAnsi="Times New Roman" w:cs="Times New Roman"/>
+          <w:sz w:val="24"/>
+          <w:szCs w:val="24"/>
+        </w:rPr>
+        <w:t>Sea cucumber biomass also remained close to zero at all sites, although two sites (</w:t>
+      </w:r>
+      <w:proofErr w:type="spellStart"/>
+      <w:r>
+        <w:rPr>
+          <w:rFonts w:ascii="Times New Roman" w:hAnsi="Times New Roman" w:cs="Times New Roman"/>
+          <w:sz w:val="24"/>
+          <w:szCs w:val="24"/>
+        </w:rPr>
+        <w:t>Teawhit</w:t>
+      </w:r>
+      <w:proofErr w:type="spellEnd"/>
+      <w:r>
+        <w:rPr>
+          <w:rFonts w:ascii="Times New Roman" w:hAnsi="Times New Roman" w:cs="Times New Roman"/>
+          <w:sz w:val="24"/>
+          <w:szCs w:val="24"/>
+        </w:rPr>
+        <w:t xml:space="preserve"> Head in the south of the range, </w:t>
+      </w:r>
+      <w:proofErr w:type="spellStart"/>
+      <w:r>
+        <w:rPr>
+          <w:rFonts w:ascii="Times New Roman" w:hAnsi="Times New Roman" w:cs="Times New Roman"/>
+          <w:sz w:val="24"/>
+          <w:szCs w:val="24"/>
+        </w:rPr>
+        <w:t>Neah</w:t>
+      </w:r>
+      <w:proofErr w:type="spellEnd"/>
+      <w:r>
+        <w:rPr>
+          <w:rFonts w:ascii="Times New Roman" w:hAnsi="Times New Roman" w:cs="Times New Roman"/>
+          <w:sz w:val="24"/>
+          <w:szCs w:val="24"/>
+        </w:rPr>
+        <w:t xml:space="preserve"> Bay in the north) did show slight increases relative to 1999. SPECIES? WAS PARASTICHOPUS PART OF THIS? </w:t>
+      </w:r>
+      <w:r>
+        <w:rPr>
+          <w:rFonts w:ascii="Times New Roman" w:hAnsi="Times New Roman" w:cs="Times New Roman"/>
+          <w:sz w:val="24"/>
+          <w:szCs w:val="24"/>
+        </w:rPr>
+        <w:t xml:space="preserve">Scallop densities remained far below the maximum values observed in 1987, although scallop densities did increase slightly at Anderson Point and </w:t>
+      </w:r>
+      <w:proofErr w:type="spellStart"/>
+      <w:r>
+        <w:rPr>
+          <w:rFonts w:ascii="Times New Roman" w:hAnsi="Times New Roman" w:cs="Times New Roman"/>
+          <w:sz w:val="24"/>
+          <w:szCs w:val="24"/>
+        </w:rPr>
+        <w:t>Tatoosh</w:t>
+      </w:r>
+      <w:proofErr w:type="spellEnd"/>
+      <w:r>
+        <w:rPr>
+          <w:rFonts w:ascii="Times New Roman" w:hAnsi="Times New Roman" w:cs="Times New Roman"/>
+          <w:sz w:val="24"/>
+          <w:szCs w:val="24"/>
+        </w:rPr>
+        <w:t xml:space="preserve"> Island from 1999 to 2015 (Fig. 6). There were </w:t>
+      </w:r>
+      <w:commentRangeStart w:id="8"/>
+      <w:r>
+        <w:rPr>
+          <w:rFonts w:ascii="Times New Roman" w:hAnsi="Times New Roman" w:cs="Times New Roman"/>
+          <w:sz w:val="24"/>
+          <w:szCs w:val="24"/>
+        </w:rPr>
+        <w:t xml:space="preserve">no </w:t>
+      </w:r>
+      <w:r>
+        <w:rPr>
+          <w:rFonts w:ascii="Times New Roman" w:hAnsi="Times New Roman" w:cs="Times New Roman"/>
+          <w:sz w:val="24"/>
+          <w:szCs w:val="24"/>
+        </w:rPr>
+        <w:t xml:space="preserve">significant </w:t>
+      </w:r>
+      <w:r>
+        <w:rPr>
+          <w:rFonts w:ascii="Times New Roman" w:hAnsi="Times New Roman" w:cs="Times New Roman"/>
+          <w:sz w:val="24"/>
+          <w:szCs w:val="24"/>
+        </w:rPr>
+        <w:t xml:space="preserve">changes in densities of crabs, limpets, or </w:t>
+      </w:r>
+      <w:r>
+        <w:rPr>
+          <w:rFonts w:ascii="Times New Roman" w:hAnsi="Times New Roman" w:cs="Times New Roman"/>
+          <w:sz w:val="24"/>
+          <w:szCs w:val="24"/>
+        </w:rPr>
+        <w:t>other gastropods</w:t>
+      </w:r>
+      <w:r>
+        <w:rPr>
+          <w:rFonts w:ascii="Times New Roman" w:hAnsi="Times New Roman" w:cs="Times New Roman"/>
+          <w:sz w:val="24"/>
+          <w:szCs w:val="24"/>
+        </w:rPr>
+        <w:t xml:space="preserve"> </w:t>
+      </w:r>
+      <w:commentRangeEnd w:id="8"/>
+      <w:r>
+        <w:rPr>
+          <w:rStyle w:val="CommentReference"/>
+        </w:rPr>
+        <w:commentReference w:id="8"/>
+      </w:r>
+      <w:r>
+        <w:rPr>
+          <w:rFonts w:ascii="Times New Roman" w:hAnsi="Times New Roman" w:cs="Times New Roman"/>
+          <w:sz w:val="24"/>
+          <w:szCs w:val="24"/>
+        </w:rPr>
+        <w:t>from 1999 to 2015, with all at very low densities.</w:t>
+      </w:r>
+    </w:p>
+    <w:p>
+      <w:pPr>
+        <w:spacing w:after="0" w:line="480" w:lineRule="auto"/>
+        <w:ind w:firstLine="720"/>
+        <w:rPr>
+          <w:rFonts w:ascii="Times New Roman" w:hAnsi="Times New Roman" w:cs="Times New Roman"/>
+          <w:sz w:val="24"/>
+          <w:szCs w:val="24"/>
+        </w:rPr>
+      </w:pPr>
+      <w:r>
+        <w:rPr>
+          <w:rFonts w:ascii="Times New Roman" w:hAnsi="Times New Roman" w:cs="Times New Roman"/>
+          <w:sz w:val="24"/>
+          <w:szCs w:val="24"/>
+        </w:rPr>
+        <w:t>ADD A SEASTAR FIGURE</w:t>
+      </w:r>
+    </w:p>
+    <w:p>
+      <w:pPr>
+        <w:spacing w:before="240" w:after="0" w:line="480" w:lineRule="auto"/>
+        <w:rPr>
+          <w:rFonts w:ascii="Times New Roman" w:hAnsi="Times New Roman" w:cs="Times New Roman"/>
+          <w:b/>
+          <w:sz w:val="24"/>
+          <w:szCs w:val="24"/>
+        </w:rPr>
+      </w:pPr>
+      <w:r>
+        <w:rPr>
+          <w:rFonts w:ascii="Times New Roman" w:hAnsi="Times New Roman" w:cs="Times New Roman"/>
+          <w:b/>
+          <w:sz w:val="24"/>
+          <w:szCs w:val="24"/>
+        </w:rPr>
+        <w:t>Discussion</w:t>
+      </w:r>
+    </w:p>
+    <w:p>
+      <w:pPr>
+        <w:spacing w:after="0" w:line="480" w:lineRule="auto"/>
+        <w:ind w:firstLine="720"/>
+        <w:rPr>
+          <w:rFonts w:ascii="Times New Roman" w:hAnsi="Times New Roman" w:cs="Times New Roman"/>
+          <w:sz w:val="24"/>
+          <w:szCs w:val="24"/>
+        </w:rPr>
+      </w:pPr>
+      <w:r>
+        <w:rPr>
+          <w:rFonts w:ascii="Times New Roman" w:hAnsi="Times New Roman" w:cs="Times New Roman"/>
+          <w:sz w:val="24"/>
+          <w:szCs w:val="24"/>
+        </w:rPr>
+        <w:lastRenderedPageBreak/>
+        <w:t>General segue paragraph</w:t>
+      </w:r>
+    </w:p>
+    <w:p>
+      <w:pPr>
+        <w:spacing w:after="0" w:line="480" w:lineRule="auto"/>
+        <w:ind w:firstLine="720"/>
+        <w:rPr>
+          <w:rFonts w:ascii="Times New Roman" w:hAnsi="Times New Roman" w:cs="Times New Roman"/>
+          <w:sz w:val="24"/>
+          <w:szCs w:val="24"/>
+        </w:rPr>
+      </w:pPr>
+      <w:r>
+        <w:rPr>
+          <w:rFonts w:ascii="Times New Roman" w:hAnsi="Times New Roman" w:cs="Times New Roman"/>
+          <w:sz w:val="24"/>
+          <w:szCs w:val="24"/>
+        </w:rPr>
+        <w:t>Invert abundance and distributions, relative to otter distributions and w</w:t>
+      </w:r>
+      <w:r>
+        <w:rPr>
+          <w:rFonts w:ascii="Times New Roman" w:hAnsi="Times New Roman" w:cs="Times New Roman"/>
+          <w:sz w:val="24"/>
+          <w:szCs w:val="24"/>
+        </w:rPr>
+        <w:t>hat are otters feeding on…</w:t>
+      </w:r>
+      <w:proofErr w:type="spellStart"/>
+      <w:r>
+        <w:rPr>
+          <w:rFonts w:ascii="Times New Roman" w:hAnsi="Times New Roman" w:cs="Times New Roman"/>
+          <w:sz w:val="24"/>
+          <w:szCs w:val="24"/>
+        </w:rPr>
+        <w:t>Kvitek</w:t>
+      </w:r>
+      <w:proofErr w:type="spellEnd"/>
+      <w:r>
+        <w:rPr>
+          <w:rFonts w:ascii="Times New Roman" w:hAnsi="Times New Roman" w:cs="Times New Roman"/>
+          <w:sz w:val="24"/>
+          <w:szCs w:val="24"/>
+        </w:rPr>
+        <w:t xml:space="preserve"> et al proposed cryptic prey like crabs and octopuses that we may not have been able to observe in our scuba transects. Or they’re feeding </w:t>
+      </w:r>
+      <w:r>
+        <w:rPr>
+          <w:rFonts w:ascii="Times New Roman" w:hAnsi="Times New Roman" w:cs="Times New Roman"/>
+          <w:sz w:val="24"/>
+          <w:szCs w:val="24"/>
+        </w:rPr>
+        <w:t xml:space="preserve">predominately </w:t>
+      </w:r>
+      <w:r>
+        <w:rPr>
+          <w:rFonts w:ascii="Times New Roman" w:hAnsi="Times New Roman" w:cs="Times New Roman"/>
+          <w:sz w:val="24"/>
+          <w:szCs w:val="24"/>
+        </w:rPr>
+        <w:t>outside of where we were</w:t>
+      </w:r>
+      <w:r>
+        <w:rPr>
+          <w:rFonts w:ascii="Times New Roman" w:hAnsi="Times New Roman" w:cs="Times New Roman"/>
+          <w:sz w:val="24"/>
+          <w:szCs w:val="24"/>
+        </w:rPr>
+        <w:t>, outside of kelp beds</w:t>
+      </w:r>
+      <w:r>
+        <w:rPr>
+          <w:rFonts w:ascii="Times New Roman" w:hAnsi="Times New Roman" w:cs="Times New Roman"/>
+          <w:sz w:val="24"/>
+          <w:szCs w:val="24"/>
+        </w:rPr>
+        <w:t>…they must be doing something because their numbers have more than doubled and yet there is no evidence from our sites that prey numbers have been going up to sustain a larger population</w:t>
+      </w:r>
+      <w:r>
+        <w:rPr>
+          <w:rFonts w:ascii="Times New Roman" w:hAnsi="Times New Roman" w:cs="Times New Roman"/>
+          <w:sz w:val="24"/>
+          <w:szCs w:val="24"/>
+        </w:rPr>
+        <w:t xml:space="preserve">. </w:t>
+      </w:r>
+      <w:proofErr w:type="gramStart"/>
+      <w:r>
+        <w:rPr>
+          <w:rFonts w:ascii="Times New Roman" w:hAnsi="Times New Roman" w:cs="Times New Roman"/>
+          <w:sz w:val="24"/>
+          <w:szCs w:val="24"/>
+        </w:rPr>
+        <w:t>Observations of prey items from Jess</w:t>
+      </w:r>
+      <w:r>
+        <w:rPr>
+          <w:rFonts w:ascii="Times New Roman" w:hAnsi="Times New Roman" w:cs="Times New Roman"/>
+          <w:sz w:val="24"/>
+          <w:szCs w:val="24"/>
+        </w:rPr>
+        <w:t>i</w:t>
+      </w:r>
+      <w:r>
+        <w:rPr>
+          <w:rFonts w:ascii="Times New Roman" w:hAnsi="Times New Roman" w:cs="Times New Roman"/>
+          <w:sz w:val="24"/>
+          <w:szCs w:val="24"/>
+        </w:rPr>
+        <w:t>e?</w:t>
       </w:r>
       <w:proofErr w:type="gramEnd"/>
     </w:p>
@@ -7295,40 +7856,14 @@
           <w:szCs w:val="24"/>
         </w:rPr>
       </w:pPr>
-      <w:commentRangeStart w:id="7"/>
-      <w:r>
-        <w:rPr>
-          <w:rFonts w:ascii="Times New Roman" w:hAnsi="Times New Roman" w:cs="Times New Roman"/>
-          <w:i/>
-          <w:sz w:val="24"/>
-          <w:szCs w:val="24"/>
-        </w:rPr>
-        <w:t>Comparison to 1980s and 1990s</w:t>
-      </w:r>
-      <w:commentRangeEnd w:id="7"/>
-      <w:r>
-        <w:rPr>
-          <w:rStyle w:val="CommentReference"/>
-        </w:rPr>
-        <w:commentReference w:id="7"/>
-      </w:r>
-      <w:r>
-        <w:rPr>
-          <w:rFonts w:ascii="Times New Roman" w:hAnsi="Times New Roman" w:cs="Times New Roman"/>
-          <w:sz w:val="24"/>
-          <w:szCs w:val="24"/>
-        </w:rPr>
-        <w:t>.—</w:t>
-      </w:r>
       <w:proofErr w:type="spellStart"/>
-      <w:proofErr w:type="gramStart"/>
-      <w:r>
-        <w:rPr>
-          <w:rFonts w:ascii="Times New Roman" w:hAnsi="Times New Roman" w:cs="Times New Roman"/>
-          <w:sz w:val="24"/>
-          <w:szCs w:val="24"/>
-        </w:rPr>
-        <w:t>Our</w:t>
+      <w:r>
+        <w:rPr>
+          <w:rFonts w:ascii="Times New Roman" w:hAnsi="Times New Roman" w:cs="Times New Roman"/>
+          <w:sz w:val="24"/>
+          <w:szCs w:val="24"/>
+        </w:rPr>
+        <w:t>Seastars</w:t>
       </w:r>
       <w:proofErr w:type="spellEnd"/>
       <w:r>
@@ -7337,32 +7872,33 @@
           <w:sz w:val="24"/>
           <w:szCs w:val="24"/>
         </w:rPr>
-        <w:t xml:space="preserve"> ?</w:t>
-      </w:r>
-      <w:proofErr w:type="gramEnd"/>
-      <w:r>
-        <w:rPr>
-          <w:rFonts w:ascii="Times New Roman" w:hAnsi="Times New Roman" w:cs="Times New Roman"/>
-          <w:sz w:val="24"/>
-          <w:szCs w:val="24"/>
-        </w:rPr>
-        <w:t xml:space="preserve"> analysis of </w:t>
-      </w:r>
-      <w:r>
-        <w:rPr>
-          <w:rFonts w:ascii="Times New Roman" w:hAnsi="Times New Roman" w:cs="Times New Roman"/>
-          <w:sz w:val="24"/>
-          <w:szCs w:val="24"/>
-        </w:rPr>
-        <w:t>KELP DATA…</w:t>
-      </w:r>
-      <w:r>
-        <w:rPr>
-          <w:rFonts w:ascii="Times New Roman" w:hAnsi="Times New Roman" w:cs="Times New Roman"/>
-          <w:sz w:val="24"/>
-          <w:szCs w:val="24"/>
-        </w:rPr>
-        <w:t xml:space="preserve"> (Fig. 6).</w:t>
+        <w:t>?</w:t>
+      </w:r>
+      <w:r>
+        <w:rPr>
+          <w:rFonts w:ascii="Times New Roman" w:hAnsi="Times New Roman" w:cs="Times New Roman"/>
+          <w:sz w:val="24"/>
+          <w:szCs w:val="24"/>
+        </w:rPr>
+        <w:t xml:space="preserve"> Any predatory influence? Any effect of </w:t>
+      </w:r>
+      <w:proofErr w:type="spellStart"/>
+      <w:r>
+        <w:rPr>
+          <w:rFonts w:ascii="Times New Roman" w:hAnsi="Times New Roman" w:cs="Times New Roman"/>
+          <w:sz w:val="24"/>
+          <w:szCs w:val="24"/>
+        </w:rPr>
+        <w:t>seastar</w:t>
+      </w:r>
+      <w:proofErr w:type="spellEnd"/>
+      <w:r>
+        <w:rPr>
+          <w:rFonts w:ascii="Times New Roman" w:hAnsi="Times New Roman" w:cs="Times New Roman"/>
+          <w:sz w:val="24"/>
+          <w:szCs w:val="24"/>
+        </w:rPr>
+        <w:t xml:space="preserve"> wasting disease?</w:t>
       </w:r>
     </w:p>
     <w:p>
@@ -7381,260 +7917,7 @@
           <w:sz w:val="24"/>
           <w:szCs w:val="24"/>
         </w:rPr>
-        <w:t>Macroinvertebrate</w:t>
-      </w:r>
-      <w:commentRangeStart w:id="8"/>
-      <w:r>
-        <w:rPr>
-          <w:rFonts w:ascii="Times New Roman" w:hAnsi="Times New Roman" w:cs="Times New Roman"/>
-          <w:sz w:val="24"/>
-          <w:szCs w:val="24"/>
-        </w:rPr>
-        <w:t xml:space="preserve"> densities showed </w:t>
-      </w:r>
-      <w:r>
-        <w:rPr>
-          <w:rFonts w:ascii="Times New Roman" w:hAnsi="Times New Roman" w:cs="Times New Roman"/>
-          <w:sz w:val="24"/>
-          <w:szCs w:val="24"/>
-        </w:rPr>
-        <w:t>little change in the 16 years since the previous surve</w:t>
-      </w:r>
-      <w:r>
-        <w:rPr>
-          <w:rFonts w:ascii="Times New Roman" w:hAnsi="Times New Roman" w:cs="Times New Roman"/>
-          <w:sz w:val="24"/>
-          <w:szCs w:val="24"/>
-        </w:rPr>
-        <w:t xml:space="preserve">ys by </w:t>
-      </w:r>
-      <w:proofErr w:type="spellStart"/>
-      <w:r>
-        <w:rPr>
-          <w:rFonts w:ascii="Times New Roman" w:hAnsi="Times New Roman" w:cs="Times New Roman"/>
-          <w:sz w:val="24"/>
-          <w:szCs w:val="24"/>
-        </w:rPr>
-        <w:t>Kvite</w:t>
-      </w:r>
-      <w:r>
-        <w:rPr>
-          <w:rFonts w:ascii="Times New Roman" w:hAnsi="Times New Roman" w:cs="Times New Roman"/>
-          <w:sz w:val="24"/>
-          <w:szCs w:val="24"/>
-        </w:rPr>
-        <w:t>k</w:t>
-      </w:r>
-      <w:proofErr w:type="spellEnd"/>
-      <w:r>
-        <w:rPr>
-          <w:rFonts w:ascii="Times New Roman" w:hAnsi="Times New Roman" w:cs="Times New Roman"/>
-          <w:sz w:val="24"/>
-          <w:szCs w:val="24"/>
-        </w:rPr>
-        <w:t xml:space="preserve"> et al. (2000)</w:t>
-      </w:r>
-      <w:r>
-        <w:rPr>
-          <w:rFonts w:ascii="Times New Roman" w:hAnsi="Times New Roman" w:cs="Times New Roman"/>
-          <w:sz w:val="24"/>
-          <w:szCs w:val="24"/>
-        </w:rPr>
-        <w:t xml:space="preserve">. </w:t>
-      </w:r>
-      <w:commentRangeEnd w:id="8"/>
-      <w:r>
-        <w:rPr>
-          <w:rStyle w:val="CommentReference"/>
-        </w:rPr>
-        <w:commentReference w:id="8"/>
-      </w:r>
-      <w:r>
-        <w:rPr>
-          <w:rFonts w:ascii="Times New Roman" w:hAnsi="Times New Roman" w:cs="Times New Roman"/>
-          <w:sz w:val="24"/>
-          <w:szCs w:val="24"/>
-        </w:rPr>
-        <w:t xml:space="preserve">Sea urchin </w:t>
-      </w:r>
-      <w:r>
-        <w:rPr>
-          <w:rFonts w:ascii="Times New Roman" w:hAnsi="Times New Roman" w:cs="Times New Roman"/>
-          <w:sz w:val="24"/>
-          <w:szCs w:val="24"/>
-        </w:rPr>
-        <w:t>biomass</w:t>
-      </w:r>
-      <w:r>
-        <w:rPr>
-          <w:rFonts w:ascii="Times New Roman" w:hAnsi="Times New Roman" w:cs="Times New Roman"/>
-          <w:sz w:val="24"/>
-          <w:szCs w:val="24"/>
-        </w:rPr>
-        <w:t xml:space="preserve"> remained close to zero at all ten sites</w:t>
-      </w:r>
-      <w:r>
-        <w:rPr>
-          <w:rFonts w:ascii="Times New Roman" w:hAnsi="Times New Roman" w:cs="Times New Roman"/>
-          <w:sz w:val="24"/>
-          <w:szCs w:val="24"/>
-        </w:rPr>
-        <w:t xml:space="preserve"> (Fig. 6)</w:t>
-      </w:r>
-      <w:r>
-        <w:rPr>
-          <w:rFonts w:ascii="Times New Roman" w:hAnsi="Times New Roman" w:cs="Times New Roman"/>
-          <w:sz w:val="24"/>
-          <w:szCs w:val="24"/>
-        </w:rPr>
-        <w:t xml:space="preserve">, </w:t>
-      </w:r>
-      <w:r>
-        <w:rPr>
-          <w:rFonts w:ascii="Times New Roman" w:hAnsi="Times New Roman" w:cs="Times New Roman"/>
-          <w:sz w:val="24"/>
-          <w:szCs w:val="24"/>
-        </w:rPr>
-        <w:t>even the two sites in the Strait of Juan de Fuca (</w:t>
-      </w:r>
-      <w:proofErr w:type="spellStart"/>
-      <w:r>
-        <w:rPr>
-          <w:rFonts w:ascii="Times New Roman" w:hAnsi="Times New Roman" w:cs="Times New Roman"/>
-          <w:sz w:val="24"/>
-          <w:szCs w:val="24"/>
-        </w:rPr>
-        <w:t>Chibadehl</w:t>
-      </w:r>
-      <w:proofErr w:type="spellEnd"/>
-      <w:r>
-        <w:rPr>
-          <w:rFonts w:ascii="Times New Roman" w:hAnsi="Times New Roman" w:cs="Times New Roman"/>
-          <w:sz w:val="24"/>
-          <w:szCs w:val="24"/>
-        </w:rPr>
-        <w:t xml:space="preserve"> Rocks, </w:t>
-      </w:r>
-      <w:proofErr w:type="spellStart"/>
-      <w:r>
-        <w:rPr>
-          <w:rFonts w:ascii="Times New Roman" w:hAnsi="Times New Roman" w:cs="Times New Roman"/>
-          <w:sz w:val="24"/>
-          <w:szCs w:val="24"/>
-        </w:rPr>
-        <w:t>Neah</w:t>
-      </w:r>
-      <w:proofErr w:type="spellEnd"/>
-      <w:r>
-        <w:rPr>
-          <w:rFonts w:ascii="Times New Roman" w:hAnsi="Times New Roman" w:cs="Times New Roman"/>
-          <w:sz w:val="24"/>
-          <w:szCs w:val="24"/>
-        </w:rPr>
-        <w:t xml:space="preserve"> Bay) where sea otters are rarely observed (REF). </w:t>
-      </w:r>
-      <w:r>
-        <w:rPr>
-          <w:rFonts w:ascii="Times New Roman" w:hAnsi="Times New Roman" w:cs="Times New Roman"/>
-          <w:sz w:val="24"/>
-          <w:szCs w:val="24"/>
-        </w:rPr>
-        <w:t>Sea cucumber biomass also remained close to zero at all sites, although two sites (</w:t>
-      </w:r>
-      <w:proofErr w:type="spellStart"/>
-      <w:r>
-        <w:rPr>
-          <w:rFonts w:ascii="Times New Roman" w:hAnsi="Times New Roman" w:cs="Times New Roman"/>
-          <w:sz w:val="24"/>
-          <w:szCs w:val="24"/>
-        </w:rPr>
-        <w:t>Teawhit</w:t>
-      </w:r>
-      <w:proofErr w:type="spellEnd"/>
-      <w:r>
-        <w:rPr>
-          <w:rFonts w:ascii="Times New Roman" w:hAnsi="Times New Roman" w:cs="Times New Roman"/>
-          <w:sz w:val="24"/>
-          <w:szCs w:val="24"/>
-        </w:rPr>
-        <w:t xml:space="preserve"> Head in the south of the range, </w:t>
-      </w:r>
-      <w:proofErr w:type="spellStart"/>
-      <w:r>
-        <w:rPr>
-          <w:rFonts w:ascii="Times New Roman" w:hAnsi="Times New Roman" w:cs="Times New Roman"/>
-          <w:sz w:val="24"/>
-          <w:szCs w:val="24"/>
-        </w:rPr>
-        <w:t>Neah</w:t>
-      </w:r>
-      <w:proofErr w:type="spellEnd"/>
-      <w:r>
-        <w:rPr>
-          <w:rFonts w:ascii="Times New Roman" w:hAnsi="Times New Roman" w:cs="Times New Roman"/>
-          <w:sz w:val="24"/>
-          <w:szCs w:val="24"/>
-        </w:rPr>
-        <w:t xml:space="preserve"> Bay in the north) did show slight increases relative to 1999. SPECIES? WAS PARASTICHOPUS PART OF THIS? </w:t>
-      </w:r>
-      <w:r>
-        <w:rPr>
-          <w:rFonts w:ascii="Times New Roman" w:hAnsi="Times New Roman" w:cs="Times New Roman"/>
-          <w:sz w:val="24"/>
-          <w:szCs w:val="24"/>
-        </w:rPr>
-        <w:t xml:space="preserve">Scallop densities remained far below the maximum values observed in 1987, although scallop densities did increase slightly at Anderson Point and </w:t>
-      </w:r>
-      <w:proofErr w:type="spellStart"/>
-      <w:r>
-        <w:rPr>
-          <w:rFonts w:ascii="Times New Roman" w:hAnsi="Times New Roman" w:cs="Times New Roman"/>
-          <w:sz w:val="24"/>
-          <w:szCs w:val="24"/>
-        </w:rPr>
-        <w:t>Tatoosh</w:t>
-      </w:r>
-      <w:proofErr w:type="spellEnd"/>
-      <w:r>
-        <w:rPr>
-          <w:rFonts w:ascii="Times New Roman" w:hAnsi="Times New Roman" w:cs="Times New Roman"/>
-          <w:sz w:val="24"/>
-          <w:szCs w:val="24"/>
-        </w:rPr>
-        <w:t xml:space="preserve"> Island from 1999 to 2015 (Fig. 6). There were </w:t>
-      </w:r>
-      <w:commentRangeStart w:id="9"/>
-      <w:r>
-        <w:rPr>
-          <w:rFonts w:ascii="Times New Roman" w:hAnsi="Times New Roman" w:cs="Times New Roman"/>
-          <w:sz w:val="24"/>
-          <w:szCs w:val="24"/>
-        </w:rPr>
-        <w:t xml:space="preserve">no </w:t>
-      </w:r>
-      <w:r>
-        <w:rPr>
-          <w:rFonts w:ascii="Times New Roman" w:hAnsi="Times New Roman" w:cs="Times New Roman"/>
-          <w:sz w:val="24"/>
-          <w:szCs w:val="24"/>
-        </w:rPr>
-        <w:t xml:space="preserve">significant </w:t>
-      </w:r>
-      <w:r>
-        <w:rPr>
-          <w:rFonts w:ascii="Times New Roman" w:hAnsi="Times New Roman" w:cs="Times New Roman"/>
-          <w:sz w:val="24"/>
-          <w:szCs w:val="24"/>
-        </w:rPr>
-        <w:t xml:space="preserve">changes in densities of crabs, limpets, or </w:t>
-      </w:r>
-      <w:r>
-        <w:rPr>
-          <w:rFonts w:ascii="Times New Roman" w:hAnsi="Times New Roman" w:cs="Times New Roman"/>
-          <w:sz w:val="24"/>
-          <w:szCs w:val="24"/>
-        </w:rPr>
-        <w:t>other gastropods</w:t>
+        <w:t>Kelp…</w:t>
       </w:r>
       <w:r>
         <w:rPr>
@@ -7644,20 +7927,13 @@
         </w:rPr>
         <w:t xml:space="preserve"> </w:t>
       </w:r>
-      <w:commentRangeEnd w:id="9"/>
-      <w:r>
-        <w:rPr>
-          <w:rStyle w:val="CommentReference"/>
-        </w:rPr>
-        <w:commentReference w:id="9"/>
-      </w:r>
-      <w:r>
-        <w:rPr>
-          <w:rFonts w:ascii="Times New Roman" w:hAnsi="Times New Roman" w:cs="Times New Roman"/>
-          <w:sz w:val="24"/>
-          <w:szCs w:val="24"/>
-        </w:rPr>
-        <w:t>from 1999 to 2015, with all at very low densities.</w:t>
+      <w:r>
+        <w:rPr>
+          <w:rFonts w:ascii="Times New Roman" w:hAnsi="Times New Roman" w:cs="Times New Roman"/>
+          <w:sz w:val="24"/>
+          <w:szCs w:val="24"/>
+        </w:rPr>
+        <w:t xml:space="preserve">Densities of stipes, etc. Can we propose anything about this being a climax forest? </w:t>
       </w:r>
     </w:p>
     <w:p>
@@ -7676,27 +7952,7 @@
           <w:sz w:val="24"/>
           <w:szCs w:val="24"/>
         </w:rPr>
-        <w:t>ADD A SEASTAR FIGURE</w:t>
-      </w:r>
-    </w:p>
-    <w:p>
-      <w:pPr>
-        <w:spacing w:before="240" w:after="0" w:line="480" w:lineRule="auto"/>
-        <w:rPr>
-          <w:rFonts w:ascii="Times New Roman" w:hAnsi="Times New Roman" w:cs="Times New Roman"/>
-          <w:b/>
-          <w:sz w:val="24"/>
-          <w:szCs w:val="24"/>
-        </w:rPr>
-      </w:pPr>
-      <w:r>
-        <w:rPr>
-          <w:rFonts w:ascii="Times New Roman" w:hAnsi="Times New Roman" w:cs="Times New Roman"/>
-          <w:b/>
-          <w:sz w:val="24"/>
-          <w:szCs w:val="24"/>
-        </w:rPr>
-        <w:t>Discussion</w:t>
+        <w:t>Fishes</w:t>
       </w:r>
     </w:p>
     <w:p>
@@ -7715,7 +7971,15 @@
           <w:sz w:val="24"/>
           <w:szCs w:val="24"/>
         </w:rPr>
-        <w:t>General segue paragraph</w:t>
+        <w:t>Management relevance, if any; rel</w:t>
+      </w:r>
+      <w:r>
+        <w:rPr>
+          <w:rFonts w:ascii="Times New Roman" w:hAnsi="Times New Roman" w:cs="Times New Roman"/>
+          <w:sz w:val="24"/>
+          <w:szCs w:val="24"/>
+        </w:rPr>
+        <w:t>ate to the mission of the OCNMS; concerns related to urchin fishing; any others?</w:t>
       </w:r>
     </w:p>
     <w:p>
@@ -7734,100 +7998,16 @@
           <w:sz w:val="24"/>
           <w:szCs w:val="24"/>
         </w:rPr>
-        <w:t>Invert abundance and distributions, relative to otter distributions and w</w:t>
-      </w:r>
-      <w:r>
-        <w:rPr>
-          <w:rFonts w:ascii="Times New Roman" w:hAnsi="Times New Roman" w:cs="Times New Roman"/>
-          <w:sz w:val="24"/>
-          <w:szCs w:val="24"/>
-        </w:rPr>
-        <w:t>hat are otters feeding on…</w:t>
-      </w:r>
-      <w:proofErr w:type="spellStart"/>
-      <w:r>
-        <w:rPr>
-          <w:rFonts w:ascii="Times New Roman" w:hAnsi="Times New Roman" w:cs="Times New Roman"/>
-          <w:sz w:val="24"/>
-          <w:szCs w:val="24"/>
-        </w:rPr>
-        <w:t>Kvitek</w:t>
-      </w:r>
-      <w:proofErr w:type="spellEnd"/>
-      <w:r>
-        <w:rPr>
-          <w:rFonts w:ascii="Times New Roman" w:hAnsi="Times New Roman" w:cs="Times New Roman"/>
-          <w:sz w:val="24"/>
-          <w:szCs w:val="24"/>
-        </w:rPr>
-        <w:t xml:space="preserve"> et al proposed cryptic prey like crabs and octopuses that we may not have been able to observe in our scuba transects. Or they’re feeding </w:t>
-      </w:r>
-      <w:r>
-        <w:rPr>
-          <w:rFonts w:ascii="Times New Roman" w:hAnsi="Times New Roman" w:cs="Times New Roman"/>
-          <w:sz w:val="24"/>
-          <w:szCs w:val="24"/>
-        </w:rPr>
-        <w:t xml:space="preserve">predominately </w:t>
-      </w:r>
-      <w:r>
-        <w:rPr>
-          <w:rFonts w:ascii="Times New Roman" w:hAnsi="Times New Roman" w:cs="Times New Roman"/>
-          <w:sz w:val="24"/>
-          <w:szCs w:val="24"/>
-        </w:rPr>
-        <w:t>outside of where we were</w:t>
-      </w:r>
-      <w:r>
-        <w:rPr>
-          <w:rFonts w:ascii="Times New Roman" w:hAnsi="Times New Roman" w:cs="Times New Roman"/>
-          <w:sz w:val="24"/>
-          <w:szCs w:val="24"/>
-        </w:rPr>
-        <w:t>, outside of kelp beds</w:t>
-      </w:r>
-      <w:r>
-        <w:rPr>
-          <w:rFonts w:ascii="Times New Roman" w:hAnsi="Times New Roman" w:cs="Times New Roman"/>
-          <w:sz w:val="24"/>
-          <w:szCs w:val="24"/>
-        </w:rPr>
-        <w:t>…they must be doing something because their numbers have more than doubled and yet there is no evidence from our sites that prey numbers have been going up to sustain a larger population</w:t>
-      </w:r>
-      <w:r>
-        <w:rPr>
-          <w:rFonts w:ascii="Times New Roman" w:hAnsi="Times New Roman" w:cs="Times New Roman"/>
-          <w:sz w:val="24"/>
-          <w:szCs w:val="24"/>
-        </w:rPr>
-        <w:t xml:space="preserve">. </w:t>
-      </w:r>
-      <w:proofErr w:type="gramStart"/>
-      <w:r>
-        <w:rPr>
-          <w:rFonts w:ascii="Times New Roman" w:hAnsi="Times New Roman" w:cs="Times New Roman"/>
-          <w:sz w:val="24"/>
-          <w:szCs w:val="24"/>
-        </w:rPr>
-        <w:t>Observations of prey items from Jess</w:t>
-      </w:r>
-      <w:r>
-        <w:rPr>
-          <w:rFonts w:ascii="Times New Roman" w:hAnsi="Times New Roman" w:cs="Times New Roman"/>
-          <w:sz w:val="24"/>
-          <w:szCs w:val="24"/>
-        </w:rPr>
-        <w:t>i</w:t>
-      </w:r>
-      <w:r>
-        <w:rPr>
-          <w:rFonts w:ascii="Times New Roman" w:hAnsi="Times New Roman" w:cs="Times New Roman"/>
-          <w:sz w:val="24"/>
-          <w:szCs w:val="24"/>
-        </w:rPr>
-        <w:t>e?</w:t>
-      </w:r>
-      <w:proofErr w:type="gramEnd"/>
+        <w:t>Future studies that derive from this</w:t>
+      </w:r>
+      <w:r>
+        <w:rPr>
+          <w:rFonts w:ascii="Times New Roman" w:hAnsi="Times New Roman" w:cs="Times New Roman"/>
+          <w:sz w:val="24"/>
+          <w:szCs w:val="24"/>
+        </w:rPr>
+        <w:t>—improvements, hypotheses, etc.</w:t>
+      </w:r>
     </w:p>
     <w:p>
       <w:pPr>
@@ -7839,51 +8019,33 @@
           <w:szCs w:val="24"/>
         </w:rPr>
       </w:pPr>
-      <w:proofErr w:type="spellStart"/>
-      <w:proofErr w:type="gramStart"/>
-      <w:r>
-        <w:rPr>
-          <w:rFonts w:ascii="Times New Roman" w:hAnsi="Times New Roman" w:cs="Times New Roman"/>
-          <w:sz w:val="24"/>
-          <w:szCs w:val="24"/>
-        </w:rPr>
-        <w:t>Seastars</w:t>
-      </w:r>
-      <w:proofErr w:type="spellEnd"/>
-      <w:r>
-        <w:rPr>
-          <w:rFonts w:ascii="Times New Roman" w:hAnsi="Times New Roman" w:cs="Times New Roman"/>
-          <w:sz w:val="24"/>
-          <w:szCs w:val="24"/>
-        </w:rPr>
-        <w:t>?</w:t>
-      </w:r>
-      <w:proofErr w:type="gramEnd"/>
-      <w:r>
-        <w:rPr>
-          <w:rFonts w:ascii="Times New Roman" w:hAnsi="Times New Roman" w:cs="Times New Roman"/>
-          <w:sz w:val="24"/>
-          <w:szCs w:val="24"/>
-        </w:rPr>
-        <w:t xml:space="preserve"> Any predatory influence? Any effect of </w:t>
-      </w:r>
-      <w:proofErr w:type="spellStart"/>
-      <w:r>
-        <w:rPr>
-          <w:rFonts w:ascii="Times New Roman" w:hAnsi="Times New Roman" w:cs="Times New Roman"/>
-          <w:sz w:val="24"/>
-          <w:szCs w:val="24"/>
-        </w:rPr>
-        <w:t>seastar</w:t>
-      </w:r>
-      <w:proofErr w:type="spellEnd"/>
-      <w:r>
-        <w:rPr>
-          <w:rFonts w:ascii="Times New Roman" w:hAnsi="Times New Roman" w:cs="Times New Roman"/>
-          <w:sz w:val="24"/>
-          <w:szCs w:val="24"/>
-        </w:rPr>
-        <w:t xml:space="preserve"> wasting disease?</w:t>
+      <w:r>
+        <w:rPr>
+          <w:rFonts w:ascii="Times New Roman" w:hAnsi="Times New Roman" w:cs="Times New Roman"/>
+          <w:sz w:val="24"/>
+          <w:szCs w:val="24"/>
+        </w:rPr>
+        <w:t>Conclusion</w:t>
+      </w:r>
+    </w:p>
+    <w:p>
+      <w:pPr>
+        <w:spacing w:before="240" w:after="0" w:line="480" w:lineRule="auto"/>
+        <w:rPr>
+          <w:rFonts w:ascii="Times New Roman" w:hAnsi="Times New Roman" w:cs="Times New Roman"/>
+          <w:b/>
+          <w:sz w:val="24"/>
+          <w:szCs w:val="24"/>
+        </w:rPr>
+      </w:pPr>
+      <w:r>
+        <w:rPr>
+          <w:rFonts w:ascii="Times New Roman" w:hAnsi="Times New Roman" w:cs="Times New Roman"/>
+          <w:b/>
+          <w:sz w:val="24"/>
+          <w:szCs w:val="24"/>
+        </w:rPr>
+        <w:t>Acknowledgments</w:t>
       </w:r>
     </w:p>
     <w:p>
@@ -7902,7 +8064,31 @@
           <w:sz w:val="24"/>
           <w:szCs w:val="24"/>
         </w:rPr>
-        <w:t>Kelp…</w:t>
+        <w:t xml:space="preserve">We are grateful to </w:t>
+      </w:r>
+      <w:r>
+        <w:rPr>
+          <w:rFonts w:ascii="Times New Roman" w:hAnsi="Times New Roman" w:cs="Times New Roman"/>
+          <w:sz w:val="24"/>
+          <w:szCs w:val="24"/>
+        </w:rPr>
+        <w:t>Heather</w:t>
+      </w:r>
+      <w:r>
+        <w:rPr>
+          <w:rFonts w:ascii="Times New Roman" w:hAnsi="Times New Roman" w:cs="Times New Roman"/>
+          <w:sz w:val="24"/>
+          <w:szCs w:val="24"/>
+        </w:rPr>
+        <w:t xml:space="preserve"> Jackson</w:t>
+      </w:r>
+      <w:r>
+        <w:rPr>
+          <w:rFonts w:ascii="Times New Roman" w:hAnsi="Times New Roman" w:cs="Times New Roman"/>
+          <w:sz w:val="24"/>
+          <w:szCs w:val="24"/>
+        </w:rPr>
+        <w:t xml:space="preserve"> and</w:t>
       </w:r>
       <w:r>
         <w:rPr>
@@ -7918,13 +8104,119 @@
           <w:sz w:val="24"/>
           <w:szCs w:val="24"/>
         </w:rPr>
-        <w:t xml:space="preserve">Densities of stipes, etc. Can we propose anything about this being a climax forest? </w:t>
+        <w:t xml:space="preserve">George </w:t>
+      </w:r>
+      <w:r>
+        <w:rPr>
+          <w:rFonts w:ascii="Times New Roman" w:hAnsi="Times New Roman" w:cs="Times New Roman"/>
+          <w:sz w:val="24"/>
+          <w:szCs w:val="24"/>
+        </w:rPr>
+        <w:t>G</w:t>
+      </w:r>
+      <w:r>
+        <w:rPr>
+          <w:rFonts w:ascii="Times New Roman" w:hAnsi="Times New Roman" w:cs="Times New Roman"/>
+          <w:sz w:val="24"/>
+          <w:szCs w:val="24"/>
+        </w:rPr>
+        <w:t>alasso</w:t>
+      </w:r>
+      <w:r>
+        <w:rPr>
+          <w:rFonts w:ascii="Times New Roman" w:hAnsi="Times New Roman" w:cs="Times New Roman"/>
+          <w:sz w:val="24"/>
+          <w:szCs w:val="24"/>
+        </w:rPr>
+        <w:t xml:space="preserve"> for piloting the resear</w:t>
+      </w:r>
+      <w:r>
+        <w:rPr>
+          <w:rFonts w:ascii="Times New Roman" w:hAnsi="Times New Roman" w:cs="Times New Roman"/>
+          <w:sz w:val="24"/>
+          <w:szCs w:val="24"/>
+        </w:rPr>
+        <w:t>ch vessels for all field work, and to t</w:t>
+      </w:r>
+      <w:r>
+        <w:rPr>
+          <w:rFonts w:ascii="Times New Roman" w:hAnsi="Times New Roman" w:cs="Times New Roman"/>
+          <w:sz w:val="24"/>
+          <w:szCs w:val="24"/>
+        </w:rPr>
+        <w:t xml:space="preserve">he United States Coast Guard station at </w:t>
+      </w:r>
+      <w:proofErr w:type="spellStart"/>
+      <w:r>
+        <w:rPr>
+          <w:rFonts w:ascii="Times New Roman" w:hAnsi="Times New Roman" w:cs="Times New Roman"/>
+          <w:sz w:val="24"/>
+          <w:szCs w:val="24"/>
+        </w:rPr>
+        <w:t>Neah</w:t>
+      </w:r>
+      <w:proofErr w:type="spellEnd"/>
+      <w:r>
+        <w:rPr>
+          <w:rFonts w:ascii="Times New Roman" w:hAnsi="Times New Roman" w:cs="Times New Roman"/>
+          <w:sz w:val="24"/>
+          <w:szCs w:val="24"/>
+        </w:rPr>
+        <w:t xml:space="preserve"> Bay </w:t>
+      </w:r>
+      <w:r>
+        <w:rPr>
+          <w:rFonts w:ascii="Times New Roman" w:hAnsi="Times New Roman" w:cs="Times New Roman"/>
+          <w:sz w:val="24"/>
+          <w:szCs w:val="24"/>
+        </w:rPr>
+        <w:t>for kindly providing docking space</w:t>
+      </w:r>
+      <w:r>
+        <w:rPr>
+          <w:rFonts w:ascii="Times New Roman" w:hAnsi="Times New Roman" w:cs="Times New Roman"/>
+          <w:sz w:val="24"/>
+          <w:szCs w:val="24"/>
+        </w:rPr>
+        <w:t xml:space="preserve">. </w:t>
+      </w:r>
+      <w:r>
+        <w:rPr>
+          <w:rFonts w:ascii="Times New Roman" w:hAnsi="Times New Roman" w:cs="Times New Roman"/>
+          <w:sz w:val="24"/>
+          <w:szCs w:val="24"/>
+          <w:highlight w:val="yellow"/>
+        </w:rPr>
+        <w:t>(BLAKE IF HE MAKES A MAP.)</w:t>
+      </w:r>
+      <w:r>
+        <w:rPr>
+          <w:rFonts w:ascii="Times New Roman" w:hAnsi="Times New Roman" w:cs="Times New Roman"/>
+          <w:sz w:val="24"/>
+          <w:szCs w:val="24"/>
+        </w:rPr>
+        <w:t xml:space="preserve"> </w:t>
+      </w:r>
+      <w:r>
+        <w:rPr>
+          <w:rFonts w:ascii="Times New Roman" w:hAnsi="Times New Roman" w:cs="Times New Roman"/>
+          <w:sz w:val="24"/>
+          <w:szCs w:val="24"/>
+        </w:rPr>
+        <w:t>This study was supported by funding from the National Marine Fisheries Service, the Office of National Marine Sanctuaries, and the NOAA Integrated Ecosystem Assessment program.</w:t>
+      </w:r>
+      <w:r>
+        <w:rPr>
+          <w:rFonts w:ascii="Times New Roman" w:hAnsi="Times New Roman" w:cs="Times New Roman"/>
+          <w:sz w:val="24"/>
+          <w:szCs w:val="24"/>
+        </w:rPr>
+        <w:br w:type="page"/>
       </w:r>
     </w:p>
     <w:p>
       <w:pPr>
         <w:spacing w:after="0" w:line="480" w:lineRule="auto"/>
-        <w:ind w:firstLine="720"/>
         <w:rPr>
           <w:rFonts w:ascii="Times New Roman" w:hAnsi="Times New Roman" w:cs="Times New Roman"/>
           <w:sz w:val="24"/>
@@ -7934,287 +8226,11 @@
       <w:r>
         <w:rPr>
           <w:rFonts w:ascii="Times New Roman" w:hAnsi="Times New Roman" w:cs="Times New Roman"/>
-          <w:sz w:val="24"/>
-          <w:szCs w:val="24"/>
-        </w:rPr>
-        <w:t>Fishes</w:t>
-      </w:r>
-    </w:p>
-    <w:p>
-      <w:pPr>
-        <w:spacing w:after="0" w:line="480" w:lineRule="auto"/>
-        <w:ind w:firstLine="720"/>
-        <w:rPr>
-          <w:rFonts w:ascii="Times New Roman" w:hAnsi="Times New Roman" w:cs="Times New Roman"/>
-          <w:sz w:val="24"/>
-          <w:szCs w:val="24"/>
-        </w:rPr>
-      </w:pPr>
-      <w:r>
-        <w:rPr>
-          <w:rFonts w:ascii="Times New Roman" w:hAnsi="Times New Roman" w:cs="Times New Roman"/>
-          <w:sz w:val="24"/>
-          <w:szCs w:val="24"/>
-        </w:rPr>
-        <w:t>Management relevance, if any; rel</w:t>
-      </w:r>
-      <w:r>
-        <w:rPr>
-          <w:rFonts w:ascii="Times New Roman" w:hAnsi="Times New Roman" w:cs="Times New Roman"/>
-          <w:sz w:val="24"/>
-          <w:szCs w:val="24"/>
-        </w:rPr>
-        <w:t>ate to the mission of the OCNMS; concerns related to urchin fishing; any others?</w:t>
-      </w:r>
-    </w:p>
-    <w:p>
-      <w:pPr>
-        <w:spacing w:after="0" w:line="480" w:lineRule="auto"/>
-        <w:ind w:firstLine="720"/>
-        <w:rPr>
-          <w:rFonts w:ascii="Times New Roman" w:hAnsi="Times New Roman" w:cs="Times New Roman"/>
-          <w:sz w:val="24"/>
-          <w:szCs w:val="24"/>
-        </w:rPr>
-      </w:pPr>
-      <w:r>
-        <w:rPr>
-          <w:rFonts w:ascii="Times New Roman" w:hAnsi="Times New Roman" w:cs="Times New Roman"/>
-          <w:sz w:val="24"/>
-          <w:szCs w:val="24"/>
-        </w:rPr>
-        <w:t>Future studies that derive from this</w:t>
-      </w:r>
-      <w:r>
-        <w:rPr>
-          <w:rFonts w:ascii="Times New Roman" w:hAnsi="Times New Roman" w:cs="Times New Roman"/>
-          <w:sz w:val="24"/>
-          <w:szCs w:val="24"/>
-        </w:rPr>
-        <w:t>—improvements, hypotheses, etc.</w:t>
-      </w:r>
-    </w:p>
-    <w:p>
-      <w:pPr>
-        <w:spacing w:after="0" w:line="480" w:lineRule="auto"/>
-        <w:ind w:firstLine="720"/>
-        <w:rPr>
-          <w:rFonts w:ascii="Times New Roman" w:hAnsi="Times New Roman" w:cs="Times New Roman"/>
-          <w:sz w:val="24"/>
-          <w:szCs w:val="24"/>
-        </w:rPr>
-      </w:pPr>
-      <w:r>
-        <w:rPr>
-          <w:rFonts w:ascii="Times New Roman" w:hAnsi="Times New Roman" w:cs="Times New Roman"/>
-          <w:sz w:val="24"/>
-          <w:szCs w:val="24"/>
-        </w:rPr>
-        <w:t>Conclusion</w:t>
-      </w:r>
-    </w:p>
-    <w:p>
-      <w:pPr>
-        <w:spacing w:before="240" w:after="0" w:line="480" w:lineRule="auto"/>
-        <w:rPr>
-          <w:rFonts w:ascii="Times New Roman" w:hAnsi="Times New Roman" w:cs="Times New Roman"/>
-          <w:b/>
-          <w:sz w:val="24"/>
-          <w:szCs w:val="24"/>
-        </w:rPr>
-      </w:pPr>
-      <w:r>
-        <w:rPr>
-          <w:rFonts w:ascii="Times New Roman" w:hAnsi="Times New Roman" w:cs="Times New Roman"/>
-          <w:b/>
-          <w:sz w:val="24"/>
-          <w:szCs w:val="24"/>
-        </w:rPr>
-        <w:t>Acknowledgments</w:t>
-      </w:r>
-    </w:p>
-    <w:p>
-      <w:pPr>
-        <w:spacing w:after="0" w:line="480" w:lineRule="auto"/>
-        <w:ind w:firstLine="720"/>
-        <w:rPr>
-          <w:rFonts w:ascii="Times New Roman" w:hAnsi="Times New Roman" w:cs="Times New Roman"/>
-          <w:sz w:val="24"/>
-          <w:szCs w:val="24"/>
-        </w:rPr>
-      </w:pPr>
-      <w:r>
-        <w:rPr>
-          <w:rFonts w:ascii="Times New Roman" w:hAnsi="Times New Roman" w:cs="Times New Roman"/>
-          <w:sz w:val="24"/>
-          <w:szCs w:val="24"/>
-        </w:rPr>
-        <w:t xml:space="preserve">We are grateful to </w:t>
-      </w:r>
-      <w:r>
-        <w:rPr>
-          <w:rFonts w:ascii="Times New Roman" w:hAnsi="Times New Roman" w:cs="Times New Roman"/>
-          <w:sz w:val="24"/>
-          <w:szCs w:val="24"/>
-        </w:rPr>
-        <w:t>Heather</w:t>
-      </w:r>
-      <w:r>
-        <w:rPr>
-          <w:rFonts w:ascii="Times New Roman" w:hAnsi="Times New Roman" w:cs="Times New Roman"/>
-          <w:sz w:val="24"/>
-          <w:szCs w:val="24"/>
-        </w:rPr>
-        <w:t xml:space="preserve"> Jackson</w:t>
-      </w:r>
-      <w:r>
-        <w:rPr>
-          <w:rFonts w:ascii="Times New Roman" w:hAnsi="Times New Roman" w:cs="Times New Roman"/>
-          <w:sz w:val="24"/>
-          <w:szCs w:val="24"/>
-        </w:rPr>
-        <w:t xml:space="preserve"> and</w:t>
-      </w:r>
-      <w:r>
-        <w:rPr>
-          <w:rFonts w:ascii="Times New Roman" w:hAnsi="Times New Roman" w:cs="Times New Roman"/>
-          <w:sz w:val="24"/>
-          <w:szCs w:val="24"/>
-        </w:rPr>
-        <w:t xml:space="preserve"> </w:t>
-      </w:r>
-      <w:r>
-        <w:rPr>
-          <w:rFonts w:ascii="Times New Roman" w:hAnsi="Times New Roman" w:cs="Times New Roman"/>
-          <w:sz w:val="24"/>
-          <w:szCs w:val="24"/>
-        </w:rPr>
-        <w:t xml:space="preserve">George </w:t>
-      </w:r>
-      <w:r>
-        <w:rPr>
-          <w:rFonts w:ascii="Times New Roman" w:hAnsi="Times New Roman" w:cs="Times New Roman"/>
-          <w:sz w:val="24"/>
-          <w:szCs w:val="24"/>
-        </w:rPr>
-        <w:t>G</w:t>
-      </w:r>
-      <w:r>
-        <w:rPr>
-          <w:rFonts w:ascii="Times New Roman" w:hAnsi="Times New Roman" w:cs="Times New Roman"/>
-          <w:sz w:val="24"/>
-          <w:szCs w:val="24"/>
-        </w:rPr>
-        <w:t>alasso</w:t>
-      </w:r>
-      <w:r>
-        <w:rPr>
-          <w:rFonts w:ascii="Times New Roman" w:hAnsi="Times New Roman" w:cs="Times New Roman"/>
-          <w:sz w:val="24"/>
-          <w:szCs w:val="24"/>
-        </w:rPr>
-        <w:t xml:space="preserve"> for piloting the resear</w:t>
-      </w:r>
-      <w:r>
-        <w:rPr>
-          <w:rFonts w:ascii="Times New Roman" w:hAnsi="Times New Roman" w:cs="Times New Roman"/>
-          <w:sz w:val="24"/>
-          <w:szCs w:val="24"/>
-        </w:rPr>
-        <w:t>ch vessels for all field work, and to t</w:t>
-      </w:r>
-      <w:r>
-        <w:rPr>
-          <w:rFonts w:ascii="Times New Roman" w:hAnsi="Times New Roman" w:cs="Times New Roman"/>
-          <w:sz w:val="24"/>
-          <w:szCs w:val="24"/>
-        </w:rPr>
-        <w:t xml:space="preserve">he United States Coast Guard station at </w:t>
-      </w:r>
-      <w:proofErr w:type="spellStart"/>
-      <w:r>
-        <w:rPr>
-          <w:rFonts w:ascii="Times New Roman" w:hAnsi="Times New Roman" w:cs="Times New Roman"/>
-          <w:sz w:val="24"/>
-          <w:szCs w:val="24"/>
-        </w:rPr>
-        <w:t>Neah</w:t>
-      </w:r>
-      <w:proofErr w:type="spellEnd"/>
-      <w:r>
-        <w:rPr>
-          <w:rFonts w:ascii="Times New Roman" w:hAnsi="Times New Roman" w:cs="Times New Roman"/>
-          <w:sz w:val="24"/>
-          <w:szCs w:val="24"/>
-        </w:rPr>
-        <w:t xml:space="preserve"> Bay </w:t>
-      </w:r>
-      <w:r>
-        <w:rPr>
-          <w:rFonts w:ascii="Times New Roman" w:hAnsi="Times New Roman" w:cs="Times New Roman"/>
-          <w:sz w:val="24"/>
-          <w:szCs w:val="24"/>
-        </w:rPr>
-        <w:t>for kindly providing docking space</w:t>
-      </w:r>
-      <w:r>
-        <w:rPr>
-          <w:rFonts w:ascii="Times New Roman" w:hAnsi="Times New Roman" w:cs="Times New Roman"/>
-          <w:sz w:val="24"/>
-          <w:szCs w:val="24"/>
-        </w:rPr>
-        <w:t xml:space="preserve">. </w:t>
-      </w:r>
-      <w:r>
-        <w:rPr>
-          <w:rFonts w:ascii="Times New Roman" w:hAnsi="Times New Roman" w:cs="Times New Roman"/>
-          <w:sz w:val="24"/>
-          <w:szCs w:val="24"/>
-          <w:highlight w:val="yellow"/>
-        </w:rPr>
-        <w:t>(BLAKE IF HE MAKES A MAP.)</w:t>
-      </w:r>
-      <w:r>
-        <w:rPr>
-          <w:rFonts w:ascii="Times New Roman" w:hAnsi="Times New Roman" w:cs="Times New Roman"/>
-          <w:sz w:val="24"/>
-          <w:szCs w:val="24"/>
-        </w:rPr>
-        <w:t xml:space="preserve"> </w:t>
-      </w:r>
-      <w:r>
-        <w:rPr>
-          <w:rFonts w:ascii="Times New Roman" w:hAnsi="Times New Roman" w:cs="Times New Roman"/>
-          <w:sz w:val="24"/>
-          <w:szCs w:val="24"/>
-        </w:rPr>
-        <w:t>This study was supported by funding from the National Marine Fisheries Service, the Office of National Marine Sanctuaries, and the NOAA Integrated Ecosystem Assessment program.</w:t>
-      </w:r>
-      <w:r>
-        <w:rPr>
-          <w:rFonts w:ascii="Times New Roman" w:hAnsi="Times New Roman" w:cs="Times New Roman"/>
-          <w:sz w:val="24"/>
-          <w:szCs w:val="24"/>
-        </w:rPr>
-        <w:br w:type="page"/>
-      </w:r>
-    </w:p>
-    <w:p>
-      <w:pPr>
-        <w:spacing w:after="0" w:line="480" w:lineRule="auto"/>
-        <w:rPr>
-          <w:rFonts w:ascii="Times New Roman" w:hAnsi="Times New Roman" w:cs="Times New Roman"/>
-          <w:sz w:val="24"/>
-          <w:szCs w:val="24"/>
-        </w:rPr>
-      </w:pPr>
-      <w:r>
-        <w:rPr>
-          <w:rFonts w:ascii="Times New Roman" w:hAnsi="Times New Roman" w:cs="Times New Roman"/>
           <w:noProof/>
           <w:sz w:val="24"/>
           <w:szCs w:val="24"/>
         </w:rPr>
+        <w:lastRenderedPageBreak/>
         <mc:AlternateContent>
           <mc:Choice Requires="wpg">
             <w:drawing>
@@ -8502,6 +8518,7 @@
           <w:szCs w:val="24"/>
         </w:rPr>
       </w:pPr>
+      <w:bookmarkStart w:id="9" w:name="_GoBack"/>
       <w:r>
         <w:rPr>
           <w:rFonts w:ascii="Times New Roman" w:hAnsi="Times New Roman" w:cs="Times New Roman"/>
@@ -8509,6 +8526,7 @@
           <w:sz w:val="24"/>
           <w:szCs w:val="24"/>
         </w:rPr>
+        <w:lastRenderedPageBreak/>
         <w:drawing>
           <wp:inline distT="0" distB="0" distL="0" distR="0" wp14:anchorId="5C63192B" wp14:editId="55EB676A">
             <wp:extent cx="4919472" cy="5870448"/>
@@ -8558,6 +8576,7 @@
           </wp:inline>
         </w:drawing>
       </w:r>
+      <w:bookmarkEnd w:id="9"/>
     </w:p>
     <w:p>
       <w:pPr>
@@ -8611,6 +8630,7 @@
           <w:sz w:val="24"/>
           <w:szCs w:val="24"/>
         </w:rPr>
+        <w:lastRenderedPageBreak/>
         <w:t>References</w:t>
       </w:r>
     </w:p>
@@ -9053,6 +9073,7 @@
         <w:ind w:left="720" w:hanging="720"/>
       </w:pPr>
       <w:r>
+        <w:lastRenderedPageBreak/>
         <w:t xml:space="preserve">Paine, R. T. 1974. Intertidal community structure: experimental studies on the relationship between a dominant competitor and its principal predator. Oecologia </w:t>
       </w:r>
       <w:r>
@@ -9181,8 +9202,8 @@
 </file>
 
 <file path=word/comments.xml><?xml version="1.0" encoding="utf-8"?>
-<w:comments xmlns:wpc="http://schemas.microsoft.com/office/word/2010/wordprocessingCanvas" xmlns:mc="http://schemas.openxmlformats.org/markup-compatibility/2006" xmlns:o="urn:schemas-microsoft-com:office:office" xmlns:r="http://schemas.openxmlformats.org/officeDocument/2006/relationships" xmlns:m="http://schemas.openxmlformats.org/officeDocument/2006/math" xmlns:v="urn:schemas-microsoft-com:vml" xmlns:wp14="http://schemas.microsoft.com/office/word/2010/wordprocessingDrawing" xmlns:wp="http://schemas.openxmlformats.org/drawingml/2006/wordprocessingDrawing" xmlns:w10="urn:schemas-microsoft-com:office:word" xmlns:w="http://schemas.openxmlformats.org/wordprocessingml/2006/main" xmlns:w14="http://schemas.microsoft.com/office/word/2010/wordml" xmlns:wpg="http://schemas.microsoft.com/office/word/2010/wordprocessingGroup" xmlns:wpi="http://schemas.microsoft.com/office/word/2010/wordprocessingInk" xmlns:wne="http://schemas.microsoft.com/office/word/2006/wordml" xmlns:wps="http://schemas.microsoft.com/office/word/2010/wordprocessingShape" mc:Ignorable="w14 wp14">
-  <w:comment w:id="1" w:author="Chris Harvey" w:date="2016-07-22T10:01:00Z" w:initials="CH">
+<w:comments xmlns:wpc="http://schemas.microsoft.com/office/word/2010/wordprocessingCanvas" xmlns:mo="http://schemas.microsoft.com/office/mac/office/2008/main" xmlns:mc="http://schemas.openxmlformats.org/markup-compatibility/2006" xmlns:mv="urn:schemas-microsoft-com:mac:vml" xmlns:o="urn:schemas-microsoft-com:office:office" xmlns:r="http://schemas.openxmlformats.org/officeDocument/2006/relationships" xmlns:m="http://schemas.openxmlformats.org/officeDocument/2006/math" xmlns:v="urn:schemas-microsoft-com:vml" xmlns:wp14="http://schemas.microsoft.com/office/word/2010/wordprocessingDrawing" xmlns:wp="http://schemas.openxmlformats.org/drawingml/2006/wordprocessingDrawing" xmlns:w10="urn:schemas-microsoft-com:office:word" xmlns:w="http://schemas.openxmlformats.org/wordprocessingml/2006/main" xmlns:w14="http://schemas.microsoft.com/office/word/2010/wordml" xmlns:wpg="http://schemas.microsoft.com/office/word/2010/wordprocessingGroup" xmlns:wpi="http://schemas.microsoft.com/office/word/2010/wordprocessingInk" xmlns:wne="http://schemas.microsoft.com/office/word/2006/wordml" xmlns:wps="http://schemas.microsoft.com/office/word/2010/wordprocessingShape" mc:Ignorable="w14 wp14">
+  <w:comment w:id="0" w:author="Chris Harvey" w:date="2016-07-22T10:01:00Z" w:initials="CH">
     <w:p>
       <w:pPr>
         <w:pStyle w:val="CommentText"/>
@@ -9198,7 +9219,7 @@
       </w:r>
     </w:p>
   </w:comment>
-  <w:comment w:id="2" w:author="Chris.Harvey" w:date="2016-06-22T15:04:00Z" w:initials="C">
+  <w:comment w:id="1" w:author="Chris.Harvey" w:date="2016-06-22T15:04:00Z" w:initials="C">
     <w:p>
       <w:pPr>
         <w:pStyle w:val="CommentText"/>
@@ -9214,7 +9235,7 @@
       </w:r>
     </w:p>
   </w:comment>
-  <w:comment w:id="3" w:author="Chris Harvey" w:date="2016-07-22T14:25:00Z" w:initials="CH">
+  <w:comment w:id="2" w:author="Chris Harvey" w:date="2016-07-22T14:25:00Z" w:initials="CH">
     <w:p>
       <w:pPr>
         <w:pStyle w:val="CommentText"/>
@@ -9230,7 +9251,7 @@
       </w:r>
     </w:p>
   </w:comment>
-  <w:comment w:id="4" w:author="Chris Harvey" w:date="2016-07-22T11:45:00Z" w:initials="CH">
+  <w:comment w:id="3" w:author="Chris Harvey" w:date="2016-07-22T11:45:00Z" w:initials="CH">
     <w:p>
       <w:pPr>
         <w:pStyle w:val="CommentText"/>
@@ -9246,7 +9267,7 @@
       </w:r>
     </w:p>
   </w:comment>
-  <w:comment w:id="5" w:author="Chris.Harvey" w:date="2016-06-22T15:01:00Z" w:initials="C">
+  <w:comment w:id="4" w:author="Chris.Harvey" w:date="2016-06-22T15:01:00Z" w:initials="C">
     <w:p>
       <w:pPr>
         <w:pStyle w:val="CommentText"/>
@@ -9270,7 +9291,7 @@
       </w:r>
     </w:p>
   </w:comment>
-  <w:comment w:id="6" w:author="Chris.Harvey" w:date="2016-07-22T11:40:00Z" w:initials="C">
+  <w:comment w:id="5" w:author="Chris.Harvey" w:date="2016-07-22T11:40:00Z" w:initials="C">
     <w:p>
       <w:pPr>
         <w:pStyle w:val="CommentText"/>
@@ -9282,10 +9303,7 @@
         <w:annotationRef/>
       </w:r>
       <w:r>
-        <w:t xml:space="preserve"> OS and JS say that stars are common prey in Jessie’s observations</w:t>
-      </w:r>
-      <w:r>
-        <w:t xml:space="preserve">; less clear from </w:t>
+        <w:t xml:space="preserve"> OS and JS say that stars are common prey in Jessie’s observations; less clear from </w:t>
       </w:r>
       <w:proofErr w:type="spellStart"/>
       <w:r>
@@ -9297,7 +9315,7 @@
       </w:r>
     </w:p>
   </w:comment>
-  <w:comment w:id="7" w:author="Chris.Harvey" w:date="2016-07-07T15:42:00Z" w:initials="C">
+  <w:comment w:id="6" w:author="Chris.Harvey" w:date="2016-07-07T15:42:00Z" w:initials="C">
     <w:p>
       <w:pPr>
         <w:pStyle w:val="CommentText"/>
@@ -9313,7 +9331,7 @@
       </w:r>
     </w:p>
   </w:comment>
-  <w:comment w:id="8" w:author="Chris.Harvey" w:date="2016-06-22T11:45:00Z" w:initials="C">
+  <w:comment w:id="7" w:author="Chris.Harvey" w:date="2016-06-22T11:45:00Z" w:initials="C">
     <w:p>
       <w:pPr>
         <w:pStyle w:val="CommentText"/>
@@ -9333,10 +9351,7 @@
       </w:r>
       <w:proofErr w:type="spellEnd"/>
       <w:r>
-        <w:t xml:space="preserve"> about this as an otter effect or not, because</w:t>
-      </w:r>
-      <w:r>
-        <w:t xml:space="preserve"> “reference sites” in Strait of </w:t>
+        <w:t xml:space="preserve"> about this as an otter effect or not, because “reference sites” in Strait of </w:t>
       </w:r>
       <w:proofErr w:type="spellStart"/>
       <w:r>
@@ -9344,10 +9359,7 @@
       </w:r>
       <w:proofErr w:type="spellEnd"/>
       <w:r>
-        <w:t xml:space="preserve"> are so similar to outside</w:t>
-      </w:r>
-      <w:r>
-        <w:t>…are otters in Strait yet? I thought Liam said no.</w:t>
+        <w:t xml:space="preserve"> are so similar to outside…are otters in Strait yet? I thought Liam said no.</w:t>
       </w:r>
     </w:p>
     <w:p>
@@ -9364,7 +9376,7 @@
       </w:r>
     </w:p>
   </w:comment>
-  <w:comment w:id="9" w:author="Chris.Harvey" w:date="2016-06-22T12:27:00Z" w:initials="C">
+  <w:comment w:id="8" w:author="Chris.Harvey" w:date="2016-06-22T12:27:00Z" w:initials="C">
     <w:p>
       <w:pPr>
         <w:pStyle w:val="CommentText"/>
@@ -9412,7 +9424,7 @@
 </file>
 
 <file path=word/endnotes.xml><?xml version="1.0" encoding="utf-8"?>
-<w:endnotes xmlns:wpc="http://schemas.microsoft.com/office/word/2010/wordprocessingCanvas" xmlns:mc="http://schemas.openxmlformats.org/markup-compatibility/2006" xmlns:o="urn:schemas-microsoft-com:office:office" xmlns:r="http://schemas.openxmlformats.org/officeDocument/2006/relationships" xmlns:m="http://schemas.openxmlformats.org/officeDocument/2006/math" xmlns:v="urn:schemas-microsoft-com:vml" xmlns:wp14="http://schemas.microsoft.com/office/word/2010/wordprocessingDrawing" xmlns:wp="http://schemas.openxmlformats.org/drawingml/2006/wordprocessingDrawing" xmlns:w10="urn:schemas-microsoft-com:office:word" xmlns:w="http://schemas.openxmlformats.org/wordprocessingml/2006/main" xmlns:w14="http://schemas.microsoft.com/office/word/2010/wordml" xmlns:wpg="http://schemas.microsoft.com/office/word/2010/wordprocessingGroup" xmlns:wpi="http://schemas.microsoft.com/office/word/2010/wordprocessingInk" xmlns:wne="http://schemas.microsoft.com/office/word/2006/wordml" xmlns:wps="http://schemas.microsoft.com/office/word/2010/wordprocessingShape" mc:Ignorable="w14 wp14">
+<w:endnotes xmlns:wpc="http://schemas.microsoft.com/office/word/2010/wordprocessingCanvas" xmlns:mo="http://schemas.microsoft.com/office/mac/office/2008/main" xmlns:mc="http://schemas.openxmlformats.org/markup-compatibility/2006" xmlns:mv="urn:schemas-microsoft-com:mac:vml" xmlns:o="urn:schemas-microsoft-com:office:office" xmlns:r="http://schemas.openxmlformats.org/officeDocument/2006/relationships" xmlns:m="http://schemas.openxmlformats.org/officeDocument/2006/math" xmlns:v="urn:schemas-microsoft-com:vml" xmlns:wp14="http://schemas.microsoft.com/office/word/2010/wordprocessingDrawing" xmlns:wp="http://schemas.openxmlformats.org/drawingml/2006/wordprocessingDrawing" xmlns:w10="urn:schemas-microsoft-com:office:word" xmlns:w="http://schemas.openxmlformats.org/wordprocessingml/2006/main" xmlns:w14="http://schemas.microsoft.com/office/word/2010/wordml" xmlns:wpg="http://schemas.microsoft.com/office/word/2010/wordprocessingGroup" xmlns:wpi="http://schemas.microsoft.com/office/word/2010/wordprocessingInk" xmlns:wne="http://schemas.microsoft.com/office/word/2006/wordml" xmlns:wps="http://schemas.microsoft.com/office/word/2010/wordprocessingShape" mc:Ignorable="w14 wp14">
   <w:endnote w:type="separator" w:id="-1">
     <w:p>
       <w:pPr>
@@ -9437,7 +9449,7 @@
 </file>
 
 <file path=word/footer1.xml><?xml version="1.0" encoding="utf-8"?>
-<w:ftr xmlns:wpc="http://schemas.microsoft.com/office/word/2010/wordprocessingCanvas" xmlns:mc="http://schemas.openxmlformats.org/markup-compatibility/2006" xmlns:o="urn:schemas-microsoft-com:office:office" xmlns:r="http://schemas.openxmlformats.org/officeDocument/2006/relationships" xmlns:m="http://schemas.openxmlformats.org/officeDocument/2006/math" xmlns:v="urn:schemas-microsoft-com:vml" xmlns:wp14="http://schemas.microsoft.com/office/word/2010/wordprocessingDrawing" xmlns:wp="http://schemas.openxmlformats.org/drawingml/2006/wordprocessingDrawing" xmlns:w10="urn:schemas-microsoft-com:office:word" xmlns:w="http://schemas.openxmlformats.org/wordprocessingml/2006/main" xmlns:w14="http://schemas.microsoft.com/office/word/2010/wordml" xmlns:wpg="http://schemas.microsoft.com/office/word/2010/wordprocessingGroup" xmlns:wpi="http://schemas.microsoft.com/office/word/2010/wordprocessingInk" xmlns:wne="http://schemas.microsoft.com/office/word/2006/wordml" xmlns:wps="http://schemas.microsoft.com/office/word/2010/wordprocessingShape" mc:Ignorable="w14 wp14">
+<w:ftr xmlns:wpc="http://schemas.microsoft.com/office/word/2010/wordprocessingCanvas" xmlns:mo="http://schemas.microsoft.com/office/mac/office/2008/main" xmlns:mc="http://schemas.openxmlformats.org/markup-compatibility/2006" xmlns:mv="urn:schemas-microsoft-com:mac:vml" xmlns:o="urn:schemas-microsoft-com:office:office" xmlns:r="http://schemas.openxmlformats.org/officeDocument/2006/relationships" xmlns:m="http://schemas.openxmlformats.org/officeDocument/2006/math" xmlns:v="urn:schemas-microsoft-com:vml" xmlns:wp14="http://schemas.microsoft.com/office/word/2010/wordprocessingDrawing" xmlns:wp="http://schemas.openxmlformats.org/drawingml/2006/wordprocessingDrawing" xmlns:w10="urn:schemas-microsoft-com:office:word" xmlns:w="http://schemas.openxmlformats.org/wordprocessingml/2006/main" xmlns:w14="http://schemas.microsoft.com/office/word/2010/wordml" xmlns:wpg="http://schemas.microsoft.com/office/word/2010/wordprocessingGroup" xmlns:wpi="http://schemas.microsoft.com/office/word/2010/wordprocessingInk" xmlns:wne="http://schemas.microsoft.com/office/word/2006/wordml" xmlns:wps="http://schemas.microsoft.com/office/word/2010/wordprocessingShape" mc:Ignorable="w14 wp14">
   <w:sdt>
     <w:sdtPr>
       <w:id w:val="-278733338"/>
@@ -9470,7 +9482,7 @@
           <w:rPr>
             <w:noProof/>
           </w:rPr>
-          <w:t>1</w:t>
+          <w:t>11</w:t>
         </w:r>
         <w:r>
           <w:rPr>
@@ -9490,7 +9502,7 @@
 </file>
 
 <file path=word/footnotes.xml><?xml version="1.0" encoding="utf-8"?>
-<w:footnotes xmlns:wpc="http://schemas.microsoft.com/office/word/2010/wordprocessingCanvas" xmlns:mc="http://schemas.openxmlformats.org/markup-compatibility/2006" xmlns:o="urn:schemas-microsoft-com:office:office" xmlns:r="http://schemas.openxmlformats.org/officeDocument/2006/relationships" xmlns:m="http://schemas.openxmlformats.org/officeDocument/2006/math" xmlns:v="urn:schemas-microsoft-com:vml" xmlns:wp14="http://schemas.microsoft.com/office/word/2010/wordprocessingDrawing" xmlns:wp="http://schemas.openxmlformats.org/drawingml/2006/wordprocessingDrawing" xmlns:w10="urn:schemas-microsoft-com:office:word" xmlns:w="http://schemas.openxmlformats.org/wordprocessingml/2006/main" xmlns:w14="http://schemas.microsoft.com/office/word/2010/wordml" xmlns:wpg="http://schemas.microsoft.com/office/word/2010/wordprocessingGroup" xmlns:wpi="http://schemas.microsoft.com/office/word/2010/wordprocessingInk" xmlns:wne="http://schemas.microsoft.com/office/word/2006/wordml" xmlns:wps="http://schemas.microsoft.com/office/word/2010/wordprocessingShape" mc:Ignorable="w14 wp14">
+<w:footnotes xmlns:wpc="http://schemas.microsoft.com/office/word/2010/wordprocessingCanvas" xmlns:mo="http://schemas.microsoft.com/office/mac/office/2008/main" xmlns:mc="http://schemas.openxmlformats.org/markup-compatibility/2006" xmlns:mv="urn:schemas-microsoft-com:mac:vml" xmlns:o="urn:schemas-microsoft-com:office:office" xmlns:r="http://schemas.openxmlformats.org/officeDocument/2006/relationships" xmlns:m="http://schemas.openxmlformats.org/officeDocument/2006/math" xmlns:v="urn:schemas-microsoft-com:vml" xmlns:wp14="http://schemas.microsoft.com/office/word/2010/wordprocessingDrawing" xmlns:wp="http://schemas.openxmlformats.org/drawingml/2006/wordprocessingDrawing" xmlns:w10="urn:schemas-microsoft-com:office:word" xmlns:w="http://schemas.openxmlformats.org/wordprocessingml/2006/main" xmlns:w14="http://schemas.microsoft.com/office/word/2010/wordml" xmlns:wpg="http://schemas.microsoft.com/office/word/2010/wordprocessingGroup" xmlns:wpi="http://schemas.microsoft.com/office/word/2010/wordprocessingInk" xmlns:wne="http://schemas.microsoft.com/office/word/2006/wordml" xmlns:wps="http://schemas.microsoft.com/office/word/2010/wordprocessingShape" mc:Ignorable="w14 wp14">
   <w:footnote w:type="separator" w:id="-1">
     <w:p>
       <w:pPr>
@@ -9539,7 +9551,7 @@
       </w:pPr>
     </w:pPrDefault>
   </w:docDefaults>
-  <w:latentStyles w:defLockedState="0" w:defUIPriority="99" w:defSemiHidden="1" w:defUnhideWhenUsed="1" w:defQFormat="0" w:count="267">
+  <w:latentStyles w:defLockedState="0" w:defUIPriority="99" w:defSemiHidden="1" w:defUnhideWhenUsed="1" w:defQFormat="0" w:count="276">
     <w:lsdException w:name="Normal" w:semiHidden="0" w:uiPriority="0" w:unhideWhenUsed="0" w:qFormat="1"/>
     <w:lsdException w:name="heading 1" w:semiHidden="0" w:uiPriority="9" w:unhideWhenUsed="0" w:qFormat="1"/>
     <w:lsdException w:name="heading 2" w:uiPriority="9" w:qFormat="1"/>
@@ -9910,7 +9922,7 @@
 </file>
 
 <file path=word/stylesWithEffects.xml><?xml version="1.0" encoding="utf-8"?>
-<w:styles xmlns:wpc="http://schemas.microsoft.com/office/word/2010/wordprocessingCanvas" xmlns:mc="http://schemas.openxmlformats.org/markup-compatibility/2006" xmlns:o="urn:schemas-microsoft-com:office:office" xmlns:r="http://schemas.openxmlformats.org/officeDocument/2006/relationships" xmlns:m="http://schemas.openxmlformats.org/officeDocument/2006/math" xmlns:v="urn:schemas-microsoft-com:vml" xmlns:wp14="http://schemas.microsoft.com/office/word/2010/wordprocessingDrawing" xmlns:wp="http://schemas.openxmlformats.org/drawingml/2006/wordprocessingDrawing" xmlns:w10="urn:schemas-microsoft-com:office:word" xmlns:w="http://schemas.openxmlformats.org/wordprocessingml/2006/main" xmlns:w14="http://schemas.microsoft.com/office/word/2010/wordml" xmlns:wpg="http://schemas.microsoft.com/office/word/2010/wordprocessingGroup" xmlns:wpi="http://schemas.microsoft.com/office/word/2010/wordprocessingInk" xmlns:wne="http://schemas.microsoft.com/office/word/2006/wordml" xmlns:wps="http://schemas.microsoft.com/office/word/2010/wordprocessingShape" mc:Ignorable="w14 wp14">
+<w:styles xmlns:wpc="http://schemas.microsoft.com/office/word/2010/wordprocessingCanvas" xmlns:mo="http://schemas.microsoft.com/office/mac/office/2008/main" xmlns:mc="http://schemas.openxmlformats.org/markup-compatibility/2006" xmlns:mv="urn:schemas-microsoft-com:mac:vml" xmlns:o="urn:schemas-microsoft-com:office:office" xmlns:r="http://schemas.openxmlformats.org/officeDocument/2006/relationships" xmlns:m="http://schemas.openxmlformats.org/officeDocument/2006/math" xmlns:v="urn:schemas-microsoft-com:vml" xmlns:wp14="http://schemas.microsoft.com/office/word/2010/wordprocessingDrawing" xmlns:wp="http://schemas.openxmlformats.org/drawingml/2006/wordprocessingDrawing" xmlns:w10="urn:schemas-microsoft-com:office:word" xmlns:w="http://schemas.openxmlformats.org/wordprocessingml/2006/main" xmlns:w14="http://schemas.microsoft.com/office/word/2010/wordml" xmlns:wpg="http://schemas.microsoft.com/office/word/2010/wordprocessingGroup" xmlns:wpi="http://schemas.microsoft.com/office/word/2010/wordprocessingInk" xmlns:wne="http://schemas.microsoft.com/office/word/2006/wordml" xmlns:wps="http://schemas.microsoft.com/office/word/2010/wordprocessingShape" mc:Ignorable="w14 wp14">
   <w:docDefaults>
     <w:rPrDefault>
       <w:rPr>
@@ -9926,7 +9938,7 @@
       </w:pPr>
     </w:pPrDefault>
   </w:docDefaults>
-  <w:latentStyles w:defLockedState="0" w:defUIPriority="99" w:defSemiHidden="1" w:defUnhideWhenUsed="1" w:defQFormat="0" w:count="267">
+  <w:latentStyles w:defLockedState="0" w:defUIPriority="99" w:defSemiHidden="1" w:defUnhideWhenUsed="1" w:defQFormat="0" w:count="276">
     <w:lsdException w:name="Normal" w:semiHidden="0" w:uiPriority="0" w:unhideWhenUsed="0" w:qFormat="1"/>
     <w:lsdException w:name="heading 1" w:semiHidden="0" w:uiPriority="9" w:unhideWhenUsed="0" w:qFormat="1"/>
     <w:lsdException w:name="heading 2" w:uiPriority="9" w:qFormat="1"/>
@@ -10339,7 +10351,7 @@
     </a:clrScheme>
     <a:fontScheme name="Office">
       <a:majorFont>
-        <a:latin typeface="Calibri Light" panose="020F0302020204030204"/>
+        <a:latin typeface="Calibri Light"/>
         <a:ea typeface=""/>
         <a:cs typeface=""/>
         <a:font script="Jpan" typeface="游ゴシック Light"/>
@@ -10374,7 +10386,7 @@
         <a:font script="Geor" typeface="Sylfaen"/>
       </a:majorFont>
       <a:minorFont>
-        <a:latin typeface="Calibri" panose="020F0502020204030204"/>
+        <a:latin typeface="Calibri"/>
         <a:ea typeface=""/>
         <a:cs typeface=""/>
         <a:font script="Jpan" typeface="游明朝"/>
@@ -10551,7 +10563,7 @@
   <a:extraClrSchemeLst/>
   <a:extLst>
     <a:ext uri="{05A4C25C-085E-4340-85A3-A5531E510DB2}">
-      <thm15:themeFamily xmlns="" xmlns:thm15="http://schemas.microsoft.com/office/thememl/2012/main" name="Office Theme" id="{62F939B6-93AF-4DB8-9C6B-D6C7DFDC589F}" vid="{4A3C46E8-61CC-4603-A589-7422A47A8E4A}"/>
+      <thm15:themeFamily xmlns:thm15="http://schemas.microsoft.com/office/thememl/2012/main" xmlns="" name="Office Theme" id="{62F939B6-93AF-4DB8-9C6B-D6C7DFDC589F}" vid="{4A3C46E8-61CC-4603-A589-7422A47A8E4A}"/>
     </a:ext>
   </a:extLst>
 </a:theme>

</xml_diff>